<commit_message>
Se agegan funciones y se mejora informe, faltan las clases en el informe
</commit_message>
<xml_diff>
--- a/Informe labo.docx
+++ b/Informe labo.docx
@@ -614,7 +614,7 @@
             <o:lock v:ext="edit" aspectratio="t"/>
           </v:shapetype>
           <v:shape id="_x0000_s1028" type="#_x0000_t75" style="position:absolute;margin-left:-85.05pt;margin-top:177.55pt;width:594.75pt;height:355.15pt;z-index:-251648000;mso-position-horizontal-relative:text;mso-position-vertical-relative:text;mso-width-relative:page;mso-height-relative:page" wrapcoords="-38 0 -38 21543 21600 21543 21600 0 -38 0">
-            <v:imagedata r:id="rId5" o:title="NOVITEC-ROSSO-N-LARGO-Ferrari-California-T-17"/>
+            <v:imagedata r:id="rId6" o:title="NOVITEC-ROSSO-N-LARGO-Ferrari-California-T-17"/>
             <w10:wrap type="tight"/>
           </v:shape>
         </w:pict>
@@ -1170,17 +1170,36 @@
     </w:p>
     <w:p/>
     <w:p>
+      <w:pPr>
+        <w:rPr>
+          <w:rFonts w:ascii="Verdana" w:hAnsi="Verdana"/>
+          <w:sz w:val="20"/>
+          <w:szCs w:val="20"/>
+        </w:rPr>
+      </w:pPr>
       <w:r>
+        <w:rPr>
+          <w:rFonts w:ascii="Verdana" w:hAnsi="Verdana"/>
+          <w:sz w:val="20"/>
+          <w:szCs w:val="20"/>
+        </w:rPr>
         <w:t xml:space="preserve">El sistema a desarrollar permitirá llevar </w:t>
       </w:r>
       <w:r>
-        <w:t>el registro del ingreso del auto de un cliente al taller, a veces el mismo pierde los papeles del Service y al volver al taller ninguno recuerda cuando ingreso, el sistema permitirá detallar al cliente y al auto en cuestión</w:t>
+        <w:rPr>
+          <w:rFonts w:ascii="Verdana" w:hAnsi="Verdana"/>
+          <w:sz w:val="20"/>
+          <w:szCs w:val="20"/>
+        </w:rPr>
+        <w:t>el registro de ingreso</w:t>
       </w:r>
       <w:r>
-        <w:t xml:space="preserve"> junto con su arreglo</w:t>
-      </w:r>
-      <w:r>
-        <w:t>.</w:t>
+        <w:rPr>
+          <w:rFonts w:ascii="Verdana" w:hAnsi="Verdana"/>
+          <w:sz w:val="20"/>
+          <w:szCs w:val="20"/>
+        </w:rPr>
+        <w:t>s de autos a un taller mecánico. El mismo podrá detallar a los clientes y llevar una ficha única por patente.</w:t>
       </w:r>
     </w:p>
     <w:p>
@@ -1192,13 +1211,13 @@
         <mc:AlternateContent>
           <mc:Choice Requires="wps">
             <w:drawing>
-              <wp:anchor distT="0" distB="0" distL="114300" distR="114300" simplePos="0" relativeHeight="251654144" behindDoc="0" locked="0" layoutInCell="1" allowOverlap="1" wp14:anchorId="533A173B" wp14:editId="769A14A9">
+              <wp:anchor distT="0" distB="0" distL="114300" distR="114300" simplePos="0" relativeHeight="251654144" behindDoc="0" locked="0" layoutInCell="1" allowOverlap="1" wp14:anchorId="759B764C" wp14:editId="6816287C">
                 <wp:simplePos x="0" y="0"/>
-                <wp:positionH relativeFrom="page">
-                  <wp:posOffset>733424</wp:posOffset>
+                <wp:positionH relativeFrom="margin">
+                  <wp:align>center</wp:align>
                 </wp:positionH>
                 <wp:positionV relativeFrom="paragraph">
-                  <wp:posOffset>294640</wp:posOffset>
+                  <wp:posOffset>68608</wp:posOffset>
                 </wp:positionV>
                 <wp:extent cx="6124575" cy="504825"/>
                 <wp:effectExtent l="0" t="0" r="0" b="9525"/>
@@ -1283,8 +1302,11 @@
           </mc:Choice>
           <mc:Fallback>
             <w:pict>
-              <v:shape w14:anchorId="533A173B" id="Cuadro de texto 8" o:spid="_x0000_s1033" type="#_x0000_t202" style="position:absolute;margin-left:57.75pt;margin-top:23.2pt;width:482.25pt;height:39.75pt;z-index:251675648;visibility:visible;mso-wrap-style:square;mso-width-percent:0;mso-height-percent:0;mso-wrap-distance-left:9pt;mso-wrap-distance-top:0;mso-wrap-distance-right:9pt;mso-wrap-distance-bottom:0;mso-position-horizontal:absolute;mso-position-horizontal-relative:page;mso-position-vertical:absolute;mso-position-vertical-relative:text;mso-width-percent:0;mso-height-percent:0;mso-width-relative:margin;mso-height-relative:margin;v-text-anchor:top" o:gfxdata="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" filled="f" stroked="f">
-                <v:fill o:detectmouseclick="t"/>
+              <v:shapetype w14:anchorId="759B764C" id="_x0000_t202" coordsize="21600,21600" o:spt="202" path="m,l,21600r21600,l21600,xe">
+                <v:stroke joinstyle="miter"/>
+                <v:path gradientshapeok="t" o:connecttype="rect"/>
+              </v:shapetype>
+              <v:shape id="Cuadro de texto 8" o:spid="_x0000_s1033" type="#_x0000_t202" style="position:absolute;margin-left:0;margin-top:5.4pt;width:482.25pt;height:39.75pt;z-index:251654144;visibility:visible;mso-wrap-style:square;mso-width-percent:0;mso-height-percent:0;mso-wrap-distance-left:9pt;mso-wrap-distance-top:0;mso-wrap-distance-right:9pt;mso-wrap-distance-bottom:0;mso-position-horizontal:center;mso-position-horizontal-relative:margin;mso-position-vertical:absolute;mso-position-vertical-relative:text;mso-width-percent:0;mso-height-percent:0;mso-width-relative:margin;mso-height-relative:margin;v-text-anchor:top" o:gfxdata="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" filled="f" stroked="f">
                 <v:textbox>
                   <w:txbxContent>
                     <w:p>
@@ -1325,7 +1347,7 @@
                     </w:p>
                   </w:txbxContent>
                 </v:textbox>
-                <w10:wrap anchorx="page"/>
+                <w10:wrap anchorx="margin"/>
               </v:shape>
             </w:pict>
           </mc:Fallback>
@@ -1335,81 +1357,193 @@
     <w:p/>
     <w:p/>
     <w:p>
+      <w:pPr>
+        <w:rPr>
+          <w:rFonts w:ascii="Verdana" w:hAnsi="Verdana"/>
+          <w:sz w:val="20"/>
+          <w:szCs w:val="20"/>
+        </w:rPr>
+      </w:pPr>
       <w:r>
-        <w:t xml:space="preserve">El objetivo principal del programa es llevar a cabo el registro del ingreso de un auto al taller, para que tanto el cliente como el mecánico sepan que se le hizo y en </w:t>
+        <w:rPr>
+          <w:rFonts w:ascii="Verdana" w:hAnsi="Verdana"/>
+          <w:sz w:val="20"/>
+          <w:szCs w:val="20"/>
+        </w:rPr>
+        <w:t xml:space="preserve">El objetivo principal del programa </w:t>
       </w:r>
       <w:r>
+        <w:rPr>
+          <w:rFonts w:ascii="Verdana" w:hAnsi="Verdana"/>
+          <w:sz w:val="20"/>
+          <w:szCs w:val="20"/>
+        </w:rPr>
+        <w:t xml:space="preserve">es  registrar </w:t>
+      </w:r>
+      <w:r>
+        <w:rPr>
+          <w:rFonts w:ascii="Verdana" w:hAnsi="Verdana"/>
+          <w:sz w:val="20"/>
+          <w:szCs w:val="20"/>
+        </w:rPr>
+        <w:t xml:space="preserve">el ingreso de un auto al taller, para que tanto el cliente como el mecánico sepan que se le hizo y en </w:t>
+      </w:r>
+      <w:r>
+        <w:rPr>
+          <w:rFonts w:ascii="Verdana" w:hAnsi="Verdana"/>
+          <w:sz w:val="20"/>
+          <w:szCs w:val="20"/>
+        </w:rPr>
         <w:t>qué</w:t>
       </w:r>
       <w:r>
+        <w:rPr>
+          <w:rFonts w:ascii="Verdana" w:hAnsi="Verdana"/>
+          <w:sz w:val="20"/>
+          <w:szCs w:val="20"/>
+        </w:rPr>
         <w:t xml:space="preserve"> fecha.</w:t>
       </w:r>
     </w:p>
     <w:p>
+      <w:pPr>
+        <w:rPr>
+          <w:rFonts w:ascii="Verdana" w:hAnsi="Verdana"/>
+          <w:sz w:val="20"/>
+          <w:szCs w:val="20"/>
+        </w:rPr>
+      </w:pPr>
       <w:r>
-        <w:t xml:space="preserve">El auto será almacenado por marca, modelo, patente, KM, etc. El cliente también será almacenado con sus datos personales, incluido DNI, luego se podrán almacenar los insumos para la venta de un taller, como por </w:t>
+        <w:rPr>
+          <w:rFonts w:ascii="Verdana" w:hAnsi="Verdana"/>
+          <w:sz w:val="20"/>
+          <w:szCs w:val="20"/>
+        </w:rPr>
+        <w:t xml:space="preserve">Nos permitirá almacenar los datos del cliente y del auto, </w:t>
+      </w:r>
+      <w:r>
+        <w:rPr>
+          <w:rFonts w:ascii="Verdana" w:hAnsi="Verdana"/>
+          <w:sz w:val="20"/>
+          <w:szCs w:val="20"/>
+        </w:rPr>
+        <w:t xml:space="preserve">junto con esos datos se elaborará una ficha de cliente, en la cual ingresaremos la patente del auto y detallara la fecha en la que ingreso, la falla y el importe abonado. </w:t>
+      </w:r>
+    </w:p>
+    <w:p>
+      <w:pPr>
+        <w:rPr>
+          <w:rFonts w:ascii="Verdana" w:hAnsi="Verdana"/>
+          <w:sz w:val="20"/>
+          <w:szCs w:val="20"/>
+        </w:rPr>
+      </w:pPr>
+      <w:r>
+        <w:rPr>
+          <w:rFonts w:ascii="Verdana" w:hAnsi="Verdana"/>
+          <w:sz w:val="20"/>
+          <w:szCs w:val="20"/>
+        </w:rPr>
+        <w:t>En la aplicación se pre-cargara las marcas y modelos de autos vigentes, estos datos pueden ser modificados y se podrá agregar cuantas marcas y modelos se crea necesario, también contaremos con la pre-carga de un cliente, donde se ingresaran sus datos, entonces al momento de que el auto sea arreglado y debamos volcar la información del mismo, se solicitara el DNI del cliente, y este traerá todos sus datos para la ficha técnica.</w:t>
+      </w:r>
+    </w:p>
+    <w:p>
+      <w:pPr>
+        <w:rPr>
+          <w:rFonts w:ascii="Verdana" w:hAnsi="Verdana"/>
+          <w:sz w:val="20"/>
+          <w:szCs w:val="20"/>
+        </w:rPr>
+      </w:pPr>
+      <w:r>
+        <w:rPr>
+          <w:rFonts w:ascii="Verdana" w:hAnsi="Verdana"/>
+          <w:sz w:val="20"/>
+          <w:szCs w:val="20"/>
+        </w:rPr>
+        <w:t>En esa ficha s</w:t>
+      </w:r>
+      <w:r>
+        <w:rPr>
+          <w:rFonts w:ascii="Verdana" w:hAnsi="Verdana"/>
+          <w:sz w:val="20"/>
+          <w:szCs w:val="20"/>
+        </w:rPr>
+        <w:t>e registrara el importe del trabajo</w:t>
+      </w:r>
+      <w:r>
+        <w:rPr>
+          <w:rFonts w:ascii="Verdana" w:hAnsi="Verdana"/>
+          <w:sz w:val="20"/>
+          <w:szCs w:val="20"/>
+        </w:rPr>
+        <w:t xml:space="preserve"> realizado</w:t>
+      </w:r>
+      <w:r>
+        <w:rPr>
+          <w:rFonts w:ascii="Verdana" w:hAnsi="Verdana"/>
+          <w:sz w:val="20"/>
+          <w:szCs w:val="20"/>
+        </w:rPr>
+        <w:t xml:space="preserve">, </w:t>
+      </w:r>
+      <w:r>
+        <w:rPr>
+          <w:rFonts w:ascii="Verdana" w:hAnsi="Verdana"/>
+          <w:sz w:val="20"/>
+          <w:szCs w:val="20"/>
+        </w:rPr>
+        <w:t xml:space="preserve">por ende en la sección reportes, podremos sacar los reportes que necesitemos por </w:t>
       </w:r>
       <w:proofErr w:type="spellStart"/>
       <w:r>
+        <w:rPr>
+          <w:rFonts w:ascii="Verdana" w:hAnsi="Verdana"/>
+          <w:sz w:val="20"/>
+          <w:szCs w:val="20"/>
+        </w:rPr>
         <w:t>ej</w:t>
       </w:r>
       <w:proofErr w:type="spellEnd"/>
       <w:r>
-        <w:t xml:space="preserve"> baterías y cosas básicas.</w:t>
+        <w:rPr>
+          <w:rFonts w:ascii="Verdana" w:hAnsi="Verdana"/>
+          <w:sz w:val="20"/>
+          <w:szCs w:val="20"/>
+        </w:rPr>
+        <w:t>, la cantidad de ingresos de dinero en el año 2020, esta sección de reportes estará bajo contraseña.</w:t>
       </w:r>
     </w:p>
     <w:p>
       <w:r>
-        <w:t xml:space="preserve">La aplicación permitirá agregar a los clientes y a los autos, luego se podrán hacer búsquedas por DNI y por patente de auto, eso informara una ficha técnica del </w:t>
-      </w:r>
-      <w:r>
-        <w:t>vehículo</w:t>
+        <w:rPr>
+          <w:rFonts w:ascii="Verdana" w:hAnsi="Verdana"/>
+          <w:sz w:val="20"/>
+          <w:szCs w:val="20"/>
+        </w:rPr>
+        <w:t>El programa nos dará una opción de exportar la ficha técnica de un cliente para poder enviársela por mail y que el mismo lleve el registro.</w:t>
       </w:r>
     </w:p>
-    <w:p>
-      <w:r>
-        <w:t xml:space="preserve">Pensé en pre-cargar la marca y modelo de un auto, entonces cuando se ingresa al taller desplegar las marcas y modelos que se puedan elegir, si no se encuentra, se puede agregar en el menú autos, agregar auto, una </w:t>
-      </w:r>
-      <w:proofErr w:type="spellStart"/>
-      <w:r>
-        <w:t>ves</w:t>
-      </w:r>
-      <w:proofErr w:type="spellEnd"/>
-      <w:r>
-        <w:t xml:space="preserve"> elegido todo, se ingresara la patente del mismo y los KM del momento, la falla estará </w:t>
-      </w:r>
-      <w:r>
-        <w:t>presente y quizás se le puede agregar un campo de repuestos requeridos</w:t>
-      </w:r>
-      <w:r>
-        <w:t>, ahí también se pueden pedir los datos del cliente para guardar.</w:t>
-      </w:r>
-    </w:p>
-    <w:p>
-      <w:r>
-        <w:t>Se registrara el importe del trabajo</w:t>
-      </w:r>
-      <w:r>
-        <w:t xml:space="preserve"> realizado</w:t>
-      </w:r>
-      <w:r>
-        <w:t>, separando por repuestos y mano de obra</w:t>
-      </w:r>
-      <w:r>
-        <w:t>, esta sección la imagine con contraseña, para que solo el mecánico tenga acceso y el cliente no pueda ver si se acerca a la pantalla.</w:t>
-      </w:r>
-    </w:p>
-    <w:p>
-      <w:r>
-        <w:t>Luego se podrá realizar un informe de cuantos trabajos hubo por mes, semana, o la fecha que disponga el mecánico, es para llevar las ganancias.</w:t>
-      </w:r>
-    </w:p>
+    <w:p/>
+    <w:p/>
+    <w:p/>
+    <w:p/>
+    <w:p/>
+    <w:p/>
+    <w:p/>
+    <w:p/>
+    <w:p/>
+    <w:p/>
+    <w:p/>
+    <w:p/>
+    <w:p/>
     <w:p>
       <w:r>
         <w:rPr>
           <w:noProof/>
           <w:lang w:eastAsia="es-AR"/>
         </w:rPr>
+        <w:lastRenderedPageBreak/>
         <mc:AlternateContent>
           <mc:Choice Requires="wps">
             <w:drawing>
@@ -1523,8 +1657,7 @@
           </mc:Choice>
           <mc:Fallback>
             <w:pict>
-              <v:shape w14:anchorId="1A8067A2" id="Cuadro de texto 9" o:spid="_x0000_s1034" type="#_x0000_t202" style="position:absolute;margin-left:0;margin-top:24pt;width:482.25pt;height:39.75pt;z-index:251677696;visibility:visible;mso-wrap-style:square;mso-width-percent:0;mso-height-percent:0;mso-wrap-distance-left:9pt;mso-wrap-distance-top:0;mso-wrap-distance-right:9pt;mso-wrap-distance-bottom:0;mso-position-horizontal:center;mso-position-horizontal-relative:margin;mso-position-vertical:absolute;mso-position-vertical-relative:text;mso-width-percent:0;mso-height-percent:0;mso-width-relative:margin;mso-height-relative:margin;v-text-anchor:top" o:gfxdata="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" filled="f" stroked="f">
-                <v:fill o:detectmouseclick="t"/>
+              <v:shape w14:anchorId="1A8067A2" id="Cuadro de texto 9" o:spid="_x0000_s1034" type="#_x0000_t202" style="position:absolute;margin-left:0;margin-top:24pt;width:482.25pt;height:39.75pt;z-index:251655168;visibility:visible;mso-wrap-style:square;mso-width-percent:0;mso-height-percent:0;mso-wrap-distance-left:9pt;mso-wrap-distance-top:0;mso-wrap-distance-right:9pt;mso-wrap-distance-bottom:0;mso-position-horizontal:center;mso-position-horizontal-relative:margin;mso-position-vertical:absolute;mso-position-vertical-relative:text;mso-width-percent:0;mso-height-percent:0;mso-width-relative:margin;mso-height-relative:margin;v-text-anchor:top" o:gfxdata="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" filled="f" stroked="f">
                 <v:textbox>
                   <w:txbxContent>
                     <w:p>
@@ -1632,7 +1765,7 @@
                     </pic:cNvPicPr>
                   </pic:nvPicPr>
                   <pic:blipFill>
-                    <a:blip r:embed="rId6">
+                    <a:blip r:embed="rId7">
                       <a:extLst>
                         <a:ext uri="{28A0092B-C50C-407E-A947-70E740481C1C}">
                           <a14:useLocalDpi xmlns:a14="http://schemas.microsoft.com/office/drawing/2010/main" val="0"/>
@@ -1686,7 +1819,6 @@
           <w:noProof/>
           <w:lang w:eastAsia="es-AR"/>
         </w:rPr>
-        <w:lastRenderedPageBreak/>
         <mc:AlternateContent>
           <mc:Choice Requires="wps">
             <w:drawing>
@@ -1870,8 +2002,68 @@
     </w:p>
     <w:p/>
     <w:p>
+      <w:pPr>
+        <w:rPr>
+          <w:rFonts w:ascii="Verdana" w:hAnsi="Verdana"/>
+          <w:sz w:val="20"/>
+          <w:szCs w:val="20"/>
+        </w:rPr>
+      </w:pPr>
       <w:r>
-        <w:t>En esta sección del programa se registraran los datos del ingreso al taller para poder generar la ficha del cliente, anteriormente debemos agregar al cliente y al vehículo, sino en los campos de cliente y vehículo no nos dejara ingresar los dichos datos. Aquí se registrara por fecha y se indicara la falla y lo que se le hizo.</w:t>
+        <w:rPr>
+          <w:rFonts w:ascii="Verdana" w:hAnsi="Verdana"/>
+          <w:sz w:val="20"/>
+          <w:szCs w:val="20"/>
+        </w:rPr>
+        <w:t>En esta sección del programa se registraran los datos del ingreso al tal</w:t>
+      </w:r>
+      <w:r>
+        <w:rPr>
+          <w:rFonts w:ascii="Verdana" w:hAnsi="Verdana"/>
+          <w:sz w:val="20"/>
+          <w:szCs w:val="20"/>
+        </w:rPr>
+        <w:t>ler para poder generar la ficha técnica</w:t>
+      </w:r>
+      <w:r>
+        <w:rPr>
+          <w:rFonts w:ascii="Verdana" w:hAnsi="Verdana"/>
+          <w:sz w:val="20"/>
+          <w:szCs w:val="20"/>
+        </w:rPr>
+        <w:t>, anteriormente debemos agregar al cliente y al vehículo</w:t>
+      </w:r>
+      <w:r>
+        <w:rPr>
+          <w:rFonts w:ascii="Verdana" w:hAnsi="Verdana"/>
+          <w:sz w:val="20"/>
+          <w:szCs w:val="20"/>
+        </w:rPr>
+        <w:t>.</w:t>
+      </w:r>
+      <w:r>
+        <w:rPr>
+          <w:rFonts w:ascii="Verdana" w:hAnsi="Verdana"/>
+          <w:sz w:val="20"/>
+          <w:szCs w:val="20"/>
+        </w:rPr>
+        <w:t xml:space="preserve"> Aquí se registrara por fecha y se indicara la falla y lo que se le hizo</w:t>
+      </w:r>
+      <w:r>
+        <w:rPr>
+          <w:rFonts w:ascii="Verdana" w:hAnsi="Verdana"/>
+          <w:sz w:val="20"/>
+          <w:szCs w:val="20"/>
+        </w:rPr>
+        <w:t xml:space="preserve"> junto con lo que abona el cliente</w:t>
+      </w:r>
+      <w:r>
+        <w:rPr>
+          <w:rFonts w:ascii="Verdana" w:hAnsi="Verdana"/>
+          <w:sz w:val="20"/>
+          <w:szCs w:val="20"/>
+        </w:rPr>
+        <w:t>.</w:t>
       </w:r>
     </w:p>
     <w:p>
@@ -1949,7 +2141,24 @@
                                   <w14:round/>
                                 </w14:textOutline>
                               </w:rPr>
-                              <w:t>Ficha cliente</w:t>
+                              <w:t xml:space="preserve">Ficha </w:t>
+                            </w:r>
+                            <w:r>
+                              <w:rPr>
+                                <w:b/>
+                                <w:noProof/>
+                                <w:color w:val="F7CAAC" w:themeColor="accent2" w:themeTint="66"/>
+                                <w:sz w:val="56"/>
+                                <w:szCs w:val="72"/>
+                                <w14:textOutline w14:w="11112" w14:cap="flat" w14:cmpd="sng" w14:algn="ctr">
+                                  <w14:solidFill>
+                                    <w14:srgbClr w14:val="FF0000"/>
+                                  </w14:solidFill>
+                                  <w14:prstDash w14:val="solid"/>
+                                  <w14:round/>
+                                </w14:textOutline>
+                              </w:rPr>
+                              <w:t>técnica</w:t>
                             </w:r>
                           </w:p>
                           <w:p>
@@ -1993,8 +2202,7 @@
           </mc:Choice>
           <mc:Fallback>
             <w:pict>
-              <v:shape w14:anchorId="7931DB33" id="Cuadro de texto 15" o:spid="_x0000_s1036" type="#_x0000_t202" style="position:absolute;margin-left:122.05pt;margin-top:11.95pt;width:482.25pt;height:39.75pt;z-index:251683840;visibility:visible;mso-wrap-style:square;mso-width-percent:0;mso-height-percent:0;mso-wrap-distance-left:9pt;mso-wrap-distance-top:0;mso-wrap-distance-right:9pt;mso-wrap-distance-bottom:0;mso-position-horizontal:absolute;mso-position-horizontal-relative:page;mso-position-vertical:absolute;mso-position-vertical-relative:text;mso-width-percent:0;mso-height-percent:0;mso-width-relative:margin;mso-height-relative:margin;v-text-anchor:top" o:gfxdata="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" filled="f" stroked="f">
-                <v:fill o:detectmouseclick="t"/>
+              <v:shape w14:anchorId="7931DB33" id="Cuadro de texto 15" o:spid="_x0000_s1036" type="#_x0000_t202" style="position:absolute;margin-left:122.05pt;margin-top:11.95pt;width:482.25pt;height:39.75pt;z-index:251658240;visibility:visible;mso-wrap-style:square;mso-width-percent:0;mso-height-percent:0;mso-wrap-distance-left:9pt;mso-wrap-distance-top:0;mso-wrap-distance-right:9pt;mso-wrap-distance-bottom:0;mso-position-horizontal:absolute;mso-position-horizontal-relative:page;mso-position-vertical:absolute;mso-position-vertical-relative:text;mso-width-percent:0;mso-height-percent:0;mso-width-relative:margin;mso-height-relative:margin;v-text-anchor:top" o:gfxdata="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" filled="f" stroked="f">
                 <v:textbox>
                   <w:txbxContent>
                     <w:p>
@@ -2030,7 +2238,24 @@
                             <w14:round/>
                           </w14:textOutline>
                         </w:rPr>
-                        <w:t>Ficha cliente</w:t>
+                        <w:t xml:space="preserve">Ficha </w:t>
+                      </w:r>
+                      <w:r>
+                        <w:rPr>
+                          <w:b/>
+                          <w:noProof/>
+                          <w:color w:val="F7CAAC" w:themeColor="accent2" w:themeTint="66"/>
+                          <w:sz w:val="56"/>
+                          <w:szCs w:val="72"/>
+                          <w14:textOutline w14:w="11112" w14:cap="flat" w14:cmpd="sng" w14:algn="ctr">
+                            <w14:solidFill>
+                              <w14:srgbClr w14:val="FF0000"/>
+                            </w14:solidFill>
+                            <w14:prstDash w14:val="solid"/>
+                            <w14:round/>
+                          </w14:textOutline>
+                        </w:rPr>
+                        <w:t>técnica</w:t>
                       </w:r>
                     </w:p>
                     <w:p>
@@ -2064,26 +2289,86 @@
     <w:p/>
     <w:p/>
     <w:p>
+      <w:pPr>
+        <w:rPr>
+          <w:rFonts w:ascii="Verdana" w:hAnsi="Verdana"/>
+          <w:sz w:val="20"/>
+          <w:szCs w:val="20"/>
+        </w:rPr>
+      </w:pPr>
       <w:r>
-        <w:t>La ficha del cliente es el porqué del programa, aquí se podrá buscar cuando el cliente ingreso su vehículo al taller, que se le hizo, en qué fecha y cuantos KM tenía el auto.</w:t>
+        <w:rPr>
+          <w:rFonts w:ascii="Verdana" w:hAnsi="Verdana"/>
+          <w:sz w:val="20"/>
+          <w:szCs w:val="20"/>
+        </w:rPr>
+        <w:t>La ficha de técnica es la razón del programa</w:t>
       </w:r>
       <w:r>
-        <w:br/>
-        <w:t>La idea es que la búsqueda sea por patente, pero se podrá habilitar la búsqueda por DNI del cliente</w:t>
+        <w:rPr>
+          <w:rFonts w:ascii="Verdana" w:hAnsi="Verdana"/>
+          <w:sz w:val="20"/>
+          <w:szCs w:val="20"/>
+        </w:rPr>
+        <w:t>, aquí se podrá buscar cuando el cliente ingreso su vehículo al taller, que se le hizo, en qué fecha y cuantos KM tenía el auto.</w:t>
       </w:r>
       <w:r>
-        <w:t>, es para llevar el registro de que se realizó y en caso de que la reparación no sea exitosa acordarse de que se le hizo previamente al auto.</w:t>
+        <w:rPr>
+          <w:rFonts w:ascii="Verdana" w:hAnsi="Verdana"/>
+          <w:sz w:val="20"/>
+          <w:szCs w:val="20"/>
+        </w:rPr>
+        <w:br/>
+        <w:t>La búsqueda se</w:t>
+      </w:r>
+      <w:r>
+        <w:rPr>
+          <w:rFonts w:ascii="Verdana" w:hAnsi="Verdana"/>
+          <w:sz w:val="20"/>
+          <w:szCs w:val="20"/>
+        </w:rPr>
+        <w:t>rá</w:t>
+      </w:r>
+      <w:r>
+        <w:rPr>
+          <w:rFonts w:ascii="Verdana" w:hAnsi="Verdana"/>
+          <w:sz w:val="20"/>
+          <w:szCs w:val="20"/>
+        </w:rPr>
+        <w:t xml:space="preserve"> por patente, </w:t>
+      </w:r>
+      <w:r>
+        <w:rPr>
+          <w:rFonts w:ascii="Verdana" w:hAnsi="Verdana"/>
+          <w:sz w:val="20"/>
+          <w:szCs w:val="20"/>
+        </w:rPr>
+        <w:t>y desplegará todas las veces que el vehículo ingreso al taller.</w:t>
       </w:r>
     </w:p>
     <w:p>
+      <w:pPr>
+        <w:rPr>
+          <w:rFonts w:ascii="Verdana" w:hAnsi="Verdana"/>
+          <w:sz w:val="20"/>
+          <w:szCs w:val="20"/>
+        </w:rPr>
+      </w:pPr>
       <w:r>
-        <w:t xml:space="preserve">Se podrá exportar la ficha a un archivo CSV para enviársela al cliente si así lo desea. Eso servirá para indicarle que el Service debe realizarse a los tantos KM dependiendo que es lo que se </w:t>
+        <w:rPr>
+          <w:rFonts w:ascii="Verdana" w:hAnsi="Verdana"/>
+          <w:sz w:val="20"/>
+          <w:szCs w:val="20"/>
+        </w:rPr>
+        <w:t>Se podrá exportar la ficha a un archivo CSV para enviárs</w:t>
       </w:r>
       <w:r>
-        <w:t>arregló</w:t>
-      </w:r>
-      <w:r>
-        <w:t>.</w:t>
+        <w:rPr>
+          <w:rFonts w:ascii="Verdana" w:hAnsi="Verdana"/>
+          <w:sz w:val="20"/>
+          <w:szCs w:val="20"/>
+        </w:rPr>
+        <w:t>ela al cliente si así lo desea.</w:t>
       </w:r>
     </w:p>
     <w:p>
@@ -2276,26 +2561,48 @@
     <w:p/>
     <w:p/>
     <w:p>
+      <w:pPr>
+        <w:rPr>
+          <w:rFonts w:ascii="Verdana" w:hAnsi="Verdana"/>
+          <w:sz w:val="20"/>
+          <w:szCs w:val="20"/>
+        </w:rPr>
+      </w:pPr>
       <w:r>
+        <w:rPr>
+          <w:rFonts w:ascii="Verdana" w:hAnsi="Verdana"/>
+          <w:sz w:val="20"/>
+          <w:szCs w:val="20"/>
+        </w:rPr>
         <w:t>Esta opción la utilizaremos para crear al cliente, indicaremos sus datos personales y los guardaremos para poder utilizar a la hora de generar el ingreso al taller.</w:t>
       </w:r>
     </w:p>
     <w:p>
+      <w:pPr>
+        <w:rPr>
+          <w:rFonts w:ascii="Verdana" w:hAnsi="Verdana"/>
+          <w:sz w:val="20"/>
+          <w:szCs w:val="20"/>
+        </w:rPr>
+      </w:pPr>
       <w:r>
-        <w:t>Los vamos a poder buscar por DNI y por Apellido, y también listarlos a todos ordenados por apellido.</w:t>
+        <w:rPr>
+          <w:rFonts w:ascii="Verdana" w:hAnsi="Verdana"/>
+          <w:sz w:val="20"/>
+          <w:szCs w:val="20"/>
+        </w:rPr>
+        <w:t>Se podrá generar la búsqueda de un Cliente por su DNI y tendremos la opción de modificar los datos del cliente.</w:t>
       </w:r>
     </w:p>
-    <w:p>
-      <w:r>
-        <w:t>Es algo raro dar de baja un cliente de un taller, pero podría agregarse la función.</w:t>
-      </w:r>
-    </w:p>
+    <w:p/>
+    <w:p/>
     <w:p>
       <w:r>
         <w:rPr>
           <w:noProof/>
           <w:lang w:eastAsia="es-AR"/>
         </w:rPr>
+        <w:lastRenderedPageBreak/>
         <mc:AlternateContent>
           <mc:Choice Requires="wps">
             <w:drawing>
@@ -2480,227 +2787,88 @@
     <w:p/>
     <w:p/>
     <w:p>
+      <w:pPr>
+        <w:rPr>
+          <w:rFonts w:ascii="Verdana" w:hAnsi="Verdana"/>
+          <w:sz w:val="20"/>
+          <w:szCs w:val="20"/>
+        </w:rPr>
+      </w:pPr>
       <w:r>
-        <w:t>En esta sección se irán agregando los vehículos que ingresan al taller, MARCA y MODELO.</w:t>
+        <w:rPr>
+          <w:rFonts w:ascii="Verdana" w:hAnsi="Verdana"/>
+          <w:sz w:val="20"/>
+          <w:szCs w:val="20"/>
+        </w:rPr>
+        <w:t>En esta sección se</w:t>
       </w:r>
       <w:r>
+        <w:rPr>
+          <w:rFonts w:ascii="Verdana" w:hAnsi="Verdana"/>
+          <w:sz w:val="20"/>
+          <w:szCs w:val="20"/>
+        </w:rPr>
+        <w:t xml:space="preserve"> pre-cargaran los datos de los autos</w:t>
+      </w:r>
+      <w:r>
+        <w:rPr>
+          <w:rFonts w:ascii="Verdana" w:hAnsi="Verdana"/>
+          <w:sz w:val="20"/>
+          <w:szCs w:val="20"/>
+        </w:rPr>
+        <w:t>,</w:t>
+      </w:r>
+      <w:r>
+        <w:rPr>
+          <w:rFonts w:ascii="Verdana" w:hAnsi="Verdana"/>
+          <w:sz w:val="20"/>
+          <w:szCs w:val="20"/>
+        </w:rPr>
+        <w:t xml:space="preserve"> marca</w:t>
+      </w:r>
+      <w:r>
+        <w:rPr>
+          <w:rFonts w:ascii="Verdana" w:hAnsi="Verdana"/>
+          <w:sz w:val="20"/>
+          <w:szCs w:val="20"/>
+        </w:rPr>
+        <w:t xml:space="preserve"> y</w:t>
+      </w:r>
+      <w:r>
+        <w:rPr>
+          <w:rFonts w:ascii="Verdana" w:hAnsi="Verdana"/>
+          <w:sz w:val="20"/>
+          <w:szCs w:val="20"/>
+        </w:rPr>
+        <w:t xml:space="preserve"> modelo</w:t>
+      </w:r>
+      <w:r>
+        <w:rPr>
+          <w:rFonts w:ascii="Verdana" w:hAnsi="Verdana"/>
+          <w:sz w:val="20"/>
+          <w:szCs w:val="20"/>
+        </w:rPr>
+        <w:t>.</w:t>
+      </w:r>
+      <w:r>
+        <w:rPr>
+          <w:rFonts w:ascii="Verdana" w:hAnsi="Verdana"/>
+          <w:sz w:val="20"/>
+          <w:szCs w:val="20"/>
+        </w:rPr>
         <w:br/>
-        <w:t>Se guardaran para cuando el auto ingresa al taller y realicemos el ingreso, desplegar un listado de MARCAS y MODELOS disponibles.</w:t>
+        <w:t>Recordemos que si estos no están pre cargados, no podrán ser utilizados al momento de crear la ficha técnica, es decir que al poner algún dato irá a verificar si estos existen.</w:t>
       </w:r>
     </w:p>
     <w:p>
-      <w:r>
-        <w:t>Podremos generar un listado de los vehículos ordenados alfabéticamente.</w:t>
-      </w:r>
+      <w:pPr>
+        <w:rPr>
+          <w:rFonts w:ascii="Verdana" w:hAnsi="Verdana"/>
+          <w:sz w:val="20"/>
+          <w:szCs w:val="20"/>
+        </w:rPr>
+      </w:pPr>
     </w:p>
-    <w:p/>
-    <w:p/>
-    <w:p/>
-    <w:p/>
-    <w:p>
-      <w:r>
-        <w:rPr>
-          <w:noProof/>
-          <w:lang w:eastAsia="es-AR"/>
-        </w:rPr>
-        <w:lastRenderedPageBreak/>
-        <mc:AlternateContent>
-          <mc:Choice Requires="wps">
-            <w:drawing>
-              <wp:anchor distT="0" distB="0" distL="114300" distR="114300" simplePos="0" relativeHeight="251661312" behindDoc="0" locked="0" layoutInCell="1" allowOverlap="1" wp14:anchorId="1BB780B0" wp14:editId="69D09E0D">
-                <wp:simplePos x="0" y="0"/>
-                <wp:positionH relativeFrom="page">
-                  <wp:posOffset>1804035</wp:posOffset>
-                </wp:positionH>
-                <wp:positionV relativeFrom="paragraph">
-                  <wp:posOffset>227965</wp:posOffset>
-                </wp:positionV>
-                <wp:extent cx="6124575" cy="504825"/>
-                <wp:effectExtent l="0" t="0" r="0" b="9525"/>
-                <wp:wrapNone/>
-                <wp:docPr id="18" name="Cuadro de texto 18"/>
-                <wp:cNvGraphicFramePr/>
-                <a:graphic xmlns:a="http://schemas.openxmlformats.org/drawingml/2006/main">
-                  <a:graphicData uri="http://schemas.microsoft.com/office/word/2010/wordprocessingShape">
-                    <wps:wsp>
-                      <wps:cNvSpPr txBox="1"/>
-                      <wps:spPr>
-                        <a:xfrm>
-                          <a:off x="0" y="0"/>
-                          <a:ext cx="6124575" cy="504825"/>
-                        </a:xfrm>
-                        <a:prstGeom prst="rect">
-                          <a:avLst/>
-                        </a:prstGeom>
-                        <a:noFill/>
-                        <a:ln>
-                          <a:noFill/>
-                        </a:ln>
-                        <a:effectLst/>
-                      </wps:spPr>
-                      <wps:txbx>
-                        <w:txbxContent>
-                          <w:p>
-                            <w:pPr>
-                              <w:ind w:left="708" w:firstLine="708"/>
-                              <w:rPr>
-                                <w:b/>
-                                <w:noProof/>
-                                <w:color w:val="F7CAAC" w:themeColor="accent2" w:themeTint="66"/>
-                                <w:sz w:val="56"/>
-                                <w:szCs w:val="72"/>
-                                <w14:textOutline w14:w="11112" w14:cap="flat" w14:cmpd="sng" w14:algn="ctr">
-                                  <w14:solidFill>
-                                    <w14:srgbClr w14:val="FF0000"/>
-                                  </w14:solidFill>
-                                  <w14:prstDash w14:val="solid"/>
-                                  <w14:round/>
-                                </w14:textOutline>
-                              </w:rPr>
-                            </w:pPr>
-                            <w:r>
-                              <w:rPr>
-                                <w:b/>
-                                <w:noProof/>
-                                <w:color w:val="F7CAAC" w:themeColor="accent2" w:themeTint="66"/>
-                                <w:sz w:val="56"/>
-                                <w:szCs w:val="72"/>
-                                <w14:textOutline w14:w="11112" w14:cap="flat" w14:cmpd="sng" w14:algn="ctr">
-                                  <w14:solidFill>
-                                    <w14:srgbClr w14:val="FF0000"/>
-                                  </w14:solidFill>
-                                  <w14:prstDash w14:val="solid"/>
-                                  <w14:round/>
-                                </w14:textOutline>
-                              </w:rPr>
-                              <w:t>Insumos</w:t>
-                            </w:r>
-                          </w:p>
-                          <w:p>
-                            <w:pPr>
-                              <w:jc w:val="center"/>
-                              <w:rPr>
-                                <w:b/>
-                                <w:noProof/>
-                                <w:color w:val="F7CAAC" w:themeColor="accent2" w:themeTint="66"/>
-                                <w:sz w:val="56"/>
-                                <w:szCs w:val="72"/>
-                                <w14:textOutline w14:w="11112" w14:cap="flat" w14:cmpd="sng" w14:algn="ctr">
-                                  <w14:solidFill>
-                                    <w14:srgbClr w14:val="FF0000"/>
-                                  </w14:solidFill>
-                                  <w14:prstDash w14:val="solid"/>
-                                  <w14:round/>
-                                </w14:textOutline>
-                              </w:rPr>
-                            </w:pPr>
-                          </w:p>
-                        </w:txbxContent>
-                      </wps:txbx>
-                      <wps:bodyPr rot="0" spcFirstLastPara="0" vertOverflow="overflow" horzOverflow="overflow" vert="horz" wrap="square" lIns="91440" tIns="45720" rIns="91440" bIns="45720" numCol="1" spcCol="0" rtlCol="0" fromWordArt="0" anchor="t" anchorCtr="0" forceAA="0" compatLnSpc="1">
-                        <a:prstTxWarp prst="textNoShape">
-                          <a:avLst/>
-                        </a:prstTxWarp>
-                        <a:noAutofit/>
-                      </wps:bodyPr>
-                    </wps:wsp>
-                  </a:graphicData>
-                </a:graphic>
-                <wp14:sizeRelH relativeFrom="margin">
-                  <wp14:pctWidth>0</wp14:pctWidth>
-                </wp14:sizeRelH>
-                <wp14:sizeRelV relativeFrom="margin">
-                  <wp14:pctHeight>0</wp14:pctHeight>
-                </wp14:sizeRelV>
-              </wp:anchor>
-            </w:drawing>
-          </mc:Choice>
-          <mc:Fallback>
-            <w:pict>
-              <v:shape w14:anchorId="1BB780B0" id="Cuadro de texto 18" o:spid="_x0000_s1039" type="#_x0000_t202" style="position:absolute;margin-left:142.05pt;margin-top:17.95pt;width:482.25pt;height:39.75pt;z-index:251689984;visibility:visible;mso-wrap-style:square;mso-width-percent:0;mso-height-percent:0;mso-wrap-distance-left:9pt;mso-wrap-distance-top:0;mso-wrap-distance-right:9pt;mso-wrap-distance-bottom:0;mso-position-horizontal:absolute;mso-position-horizontal-relative:page;mso-position-vertical:absolute;mso-position-vertical-relative:text;mso-width-percent:0;mso-height-percent:0;mso-width-relative:margin;mso-height-relative:margin;v-text-anchor:top" o:gfxdata="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" filled="f" stroked="f">
-                <v:fill o:detectmouseclick="t"/>
-                <v:textbox>
-                  <w:txbxContent>
-                    <w:p>
-                      <w:pPr>
-                        <w:ind w:left="708" w:firstLine="708"/>
-                        <w:rPr>
-                          <w:b/>
-                          <w:noProof/>
-                          <w:color w:val="F7CAAC" w:themeColor="accent2" w:themeTint="66"/>
-                          <w:sz w:val="56"/>
-                          <w:szCs w:val="72"/>
-                          <w14:textOutline w14:w="11112" w14:cap="flat" w14:cmpd="sng" w14:algn="ctr">
-                            <w14:solidFill>
-                              <w14:srgbClr w14:val="FF0000"/>
-                            </w14:solidFill>
-                            <w14:prstDash w14:val="solid"/>
-                            <w14:round/>
-                          </w14:textOutline>
-                        </w:rPr>
-                      </w:pPr>
-                      <w:r>
-                        <w:rPr>
-                          <w:b/>
-                          <w:noProof/>
-                          <w:color w:val="F7CAAC" w:themeColor="accent2" w:themeTint="66"/>
-                          <w:sz w:val="56"/>
-                          <w:szCs w:val="72"/>
-                          <w14:textOutline w14:w="11112" w14:cap="flat" w14:cmpd="sng" w14:algn="ctr">
-                            <w14:solidFill>
-                              <w14:srgbClr w14:val="FF0000"/>
-                            </w14:solidFill>
-                            <w14:prstDash w14:val="solid"/>
-                            <w14:round/>
-                          </w14:textOutline>
-                        </w:rPr>
-                        <w:t>Insumos</w:t>
-                      </w:r>
-                    </w:p>
-                    <w:p>
-                      <w:pPr>
-                        <w:jc w:val="center"/>
-                        <w:rPr>
-                          <w:b/>
-                          <w:noProof/>
-                          <w:color w:val="F7CAAC" w:themeColor="accent2" w:themeTint="66"/>
-                          <w:sz w:val="56"/>
-                          <w:szCs w:val="72"/>
-                          <w14:textOutline w14:w="11112" w14:cap="flat" w14:cmpd="sng" w14:algn="ctr">
-                            <w14:solidFill>
-                              <w14:srgbClr w14:val="FF0000"/>
-                            </w14:solidFill>
-                            <w14:prstDash w14:val="solid"/>
-                            <w14:round/>
-                          </w14:textOutline>
-                        </w:rPr>
-                      </w:pPr>
-                    </w:p>
-                  </w:txbxContent>
-                </v:textbox>
-                <w10:wrap anchorx="page"/>
-              </v:shape>
-            </w:pict>
-          </mc:Fallback>
-        </mc:AlternateContent>
-      </w:r>
-    </w:p>
-    <w:p/>
-    <w:p/>
-    <w:p>
-      <w:r>
-        <w:t xml:space="preserve">En esta sección podemos agregar el stock de insumos mínimos de un taller, por </w:t>
-      </w:r>
-      <w:proofErr w:type="spellStart"/>
-      <w:r>
-        <w:t>ej</w:t>
-      </w:r>
-      <w:proofErr w:type="spellEnd"/>
-      <w:r>
-        <w:t>, aceite, batería etc. Cada vez que se use uno se descontara del stock.</w:t>
-      </w:r>
-    </w:p>
-    <w:p/>
     <w:p>
       <w:r>
         <w:rPr>
@@ -2710,7 +2878,7 @@
         <mc:AlternateContent>
           <mc:Choice Requires="wps">
             <w:drawing>
-              <wp:anchor distT="0" distB="0" distL="114300" distR="114300" simplePos="0" relativeHeight="251662336" behindDoc="0" locked="0" layoutInCell="1" allowOverlap="1" wp14:anchorId="0956DCEF" wp14:editId="6466819B">
+              <wp:anchor distT="0" distB="0" distL="114300" distR="114300" simplePos="0" relativeHeight="251662336" behindDoc="0" locked="0" layoutInCell="1" allowOverlap="1" wp14:anchorId="7EF83035" wp14:editId="125E6162">
                 <wp:simplePos x="0" y="0"/>
                 <wp:positionH relativeFrom="page">
                   <wp:posOffset>1775460</wp:posOffset>
@@ -2890,23 +3058,62 @@
     </w:p>
     <w:p/>
     <w:p>
+      <w:pPr>
+        <w:rPr>
+          <w:rFonts w:ascii="Verdana" w:hAnsi="Verdana"/>
+          <w:sz w:val="20"/>
+          <w:szCs w:val="20"/>
+        </w:rPr>
+      </w:pPr>
       <w:r>
-        <w:t>Aquí podremos sacar un reporte de los ingresos del taller, de cuantos vehículos ingresaron por día, mes y año, dependiendo de lo que se desee.</w:t>
+        <w:rPr>
+          <w:rFonts w:ascii="Verdana" w:hAnsi="Verdana"/>
+          <w:sz w:val="20"/>
+          <w:szCs w:val="20"/>
+        </w:rPr>
+        <w:t xml:space="preserve">Aquí podremos sacar un reporte de los ingresos del taller, </w:t>
+      </w:r>
+      <w:r>
+        <w:rPr>
+          <w:rFonts w:ascii="Verdana" w:hAnsi="Verdana"/>
+          <w:sz w:val="20"/>
+          <w:szCs w:val="20"/>
+        </w:rPr>
+        <w:t>tendremos la posibilidad de verificar la recaudación anual, o separado por rangos de fecha.</w:t>
       </w:r>
     </w:p>
     <w:p>
+      <w:pPr>
+        <w:rPr>
+          <w:rFonts w:ascii="Verdana" w:hAnsi="Verdana"/>
+          <w:sz w:val="20"/>
+          <w:szCs w:val="20"/>
+        </w:rPr>
+      </w:pPr>
       <w:r>
-        <w:t>Se podrá sacar un reporte resumido de cuantas veces ingreso un cliente su vehículo y el porqué, menos detallado que la ficha de cliente pero información más general y rápida.</w:t>
+        <w:rPr>
+          <w:rFonts w:ascii="Verdana" w:hAnsi="Verdana"/>
+          <w:sz w:val="20"/>
+          <w:szCs w:val="20"/>
+        </w:rPr>
+        <w:t>Nos dará la opción de ingresar el DNI del cliente y ver la recaudación del mismo, es decir, la cantidad de veces que ingreso y cuánto dinero genero para el taller.</w:t>
       </w:r>
     </w:p>
     <w:p>
+      <w:pPr>
+        <w:rPr>
+          <w:rFonts w:ascii="Verdana" w:hAnsi="Verdana"/>
+          <w:sz w:val="20"/>
+          <w:szCs w:val="20"/>
+        </w:rPr>
+      </w:pPr>
       <w:r>
-        <w:t xml:space="preserve">También tendrá la posibilidad de ver cuantos insumos vendió. </w:t>
-      </w:r>
-    </w:p>
-    <w:p>
-      <w:r>
-        <w:t>Nos dará la posibilidad de ver las ganancias/perdidas del taller.</w:t>
+        <w:rPr>
+          <w:rFonts w:ascii="Verdana" w:hAnsi="Verdana"/>
+          <w:sz w:val="20"/>
+          <w:szCs w:val="20"/>
+        </w:rPr>
+        <w:t>Podremos verificar la cantidad de autos que ingresaron en un rango de fechas.</w:t>
       </w:r>
     </w:p>
     <w:p/>
@@ -3099,7 +3306,19 @@
     </w:p>
     <w:p/>
     <w:p>
+      <w:pPr>
+        <w:rPr>
+          <w:rFonts w:ascii="Verdana" w:hAnsi="Verdana"/>
+          <w:sz w:val="20"/>
+          <w:szCs w:val="20"/>
+        </w:rPr>
+      </w:pPr>
       <w:r>
+        <w:rPr>
+          <w:rFonts w:ascii="Verdana" w:hAnsi="Verdana"/>
+          <w:sz w:val="20"/>
+          <w:szCs w:val="20"/>
+        </w:rPr>
         <w:t>En esta sección del programa permitirá realizar exportación e importación de copias de seguridad.</w:t>
       </w:r>
     </w:p>
@@ -3143,7 +3362,7 @@
                     </pic:cNvPicPr>
                   </pic:nvPicPr>
                   <pic:blipFill>
-                    <a:blip r:embed="rId7">
+                    <a:blip r:embed="rId8">
                       <a:extLst>
                         <a:ext uri="{28A0092B-C50C-407E-A947-70E740481C1C}">
                           <a14:useLocalDpi xmlns:a14="http://schemas.microsoft.com/office/drawing/2010/main" val="0"/>
@@ -3182,32 +3401,87 @@
     <w:p/>
     <w:p/>
     <w:p>
+      <w:pPr>
+        <w:rPr>
+          <w:rFonts w:ascii="Verdana" w:hAnsi="Verdana"/>
+          <w:sz w:val="20"/>
+          <w:szCs w:val="20"/>
+        </w:rPr>
+      </w:pPr>
       <w:r>
+        <w:rPr>
+          <w:rFonts w:ascii="Verdana" w:hAnsi="Verdana"/>
+          <w:sz w:val="20"/>
+          <w:szCs w:val="20"/>
+        </w:rPr>
         <w:t xml:space="preserve">La opción de realizar </w:t>
       </w:r>
       <w:proofErr w:type="spellStart"/>
       <w:r>
+        <w:rPr>
+          <w:rFonts w:ascii="Verdana" w:hAnsi="Verdana"/>
+          <w:sz w:val="20"/>
+          <w:szCs w:val="20"/>
+        </w:rPr>
         <w:t>backup</w:t>
       </w:r>
       <w:proofErr w:type="spellEnd"/>
       <w:r>
-        <w:t>, desplegara un menú para elegir que se quiere guardar, clientes, vehículos, insumos o ficha del cliente</w:t>
+        <w:rPr>
+          <w:rFonts w:ascii="Verdana" w:hAnsi="Verdana"/>
+          <w:sz w:val="20"/>
+          <w:szCs w:val="20"/>
+        </w:rPr>
+        <w:t>, desplegara un menú para elegir que se quiere guardar,</w:t>
+      </w:r>
+      <w:r>
+        <w:rPr>
+          <w:rFonts w:ascii="Verdana" w:hAnsi="Verdana"/>
+          <w:sz w:val="20"/>
+          <w:szCs w:val="20"/>
+        </w:rPr>
+        <w:t xml:space="preserve"> marcas, modelos, clientes, fichas técnicas o todas a las opciones.</w:t>
       </w:r>
     </w:p>
     <w:p>
+      <w:pPr>
+        <w:rPr>
+          <w:rFonts w:ascii="Verdana" w:hAnsi="Verdana"/>
+          <w:sz w:val="20"/>
+          <w:szCs w:val="20"/>
+        </w:rPr>
+      </w:pPr>
       <w:r>
+        <w:rPr>
+          <w:rFonts w:ascii="Verdana" w:hAnsi="Verdana"/>
+          <w:sz w:val="20"/>
+          <w:szCs w:val="20"/>
+        </w:rPr>
         <w:t xml:space="preserve">La opción restaurar </w:t>
       </w:r>
       <w:proofErr w:type="spellStart"/>
       <w:r>
+        <w:rPr>
+          <w:rFonts w:ascii="Verdana" w:hAnsi="Verdana"/>
+          <w:sz w:val="20"/>
+          <w:szCs w:val="20"/>
+        </w:rPr>
         <w:t>backup</w:t>
       </w:r>
       <w:proofErr w:type="spellEnd"/>
       <w:r>
+        <w:rPr>
+          <w:rFonts w:ascii="Verdana" w:hAnsi="Verdana"/>
+          <w:sz w:val="20"/>
+          <w:szCs w:val="20"/>
+        </w:rPr>
         <w:t>, desplegara el mismo menú para elegir que opción se desea restaurar.</w:t>
       </w:r>
     </w:p>
-    <w:p/>
+    <w:p>
+      <w:bookmarkStart w:id="0" w:name="_GoBack"/>
+      <w:bookmarkEnd w:id="0"/>
+    </w:p>
     <w:p/>
     <w:p/>
     <w:p>
@@ -3220,13 +3494,13 @@
         <mc:AlternateContent>
           <mc:Choice Requires="wps">
             <w:drawing>
-              <wp:anchor distT="0" distB="0" distL="114300" distR="114300" simplePos="0" relativeHeight="251667456" behindDoc="0" locked="0" layoutInCell="1" allowOverlap="1" wp14:anchorId="3F340992" wp14:editId="4A60081F">
+              <wp:anchor distT="0" distB="0" distL="114300" distR="114300" simplePos="0" relativeHeight="251667456" behindDoc="0" locked="0" layoutInCell="1" allowOverlap="1" wp14:anchorId="5896125D" wp14:editId="104B6E87">
                 <wp:simplePos x="0" y="0"/>
                 <wp:positionH relativeFrom="page">
-                  <wp:posOffset>2137410</wp:posOffset>
+                  <wp:posOffset>1987076</wp:posOffset>
                 </wp:positionH>
                 <wp:positionV relativeFrom="paragraph">
-                  <wp:posOffset>0</wp:posOffset>
+                  <wp:posOffset>-191068</wp:posOffset>
                 </wp:positionV>
                 <wp:extent cx="6124575" cy="504825"/>
                 <wp:effectExtent l="0" t="0" r="0" b="9525"/>
@@ -3330,11 +3604,7 @@
           </mc:Choice>
           <mc:Fallback>
             <w:pict>
-              <v:shapetype w14:anchorId="3F340992" id="_x0000_t202" coordsize="21600,21600" o:spt="202" path="m,l,21600r21600,l21600,xe">
-                <v:stroke joinstyle="miter"/>
-                <v:path gradientshapeok="t" o:connecttype="rect"/>
-              </v:shapetype>
-              <v:shape id="Cuadro de texto 12" o:spid="_x0000_s1042" type="#_x0000_t202" style="position:absolute;margin-left:168.3pt;margin-top:0;width:482.25pt;height:39.75pt;z-index:251672064;visibility:visible;mso-wrap-style:square;mso-width-percent:0;mso-height-percent:0;mso-wrap-distance-left:9pt;mso-wrap-distance-top:0;mso-wrap-distance-right:9pt;mso-wrap-distance-bottom:0;mso-position-horizontal:absolute;mso-position-horizontal-relative:page;mso-position-vertical:absolute;mso-position-vertical-relative:text;mso-width-percent:0;mso-height-percent:0;mso-width-relative:margin;mso-height-relative:margin;v-text-anchor:top" o:gfxdata="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" filled="f" stroked="f">
+              <v:shape w14:anchorId="5896125D" id="Cuadro de texto 12" o:spid="_x0000_s1041" type="#_x0000_t202" style="position:absolute;margin-left:156.45pt;margin-top:-15.05pt;width:482.25pt;height:39.75pt;z-index:251667456;visibility:visible;mso-wrap-style:square;mso-width-percent:0;mso-height-percent:0;mso-wrap-distance-left:9pt;mso-wrap-distance-top:0;mso-wrap-distance-right:9pt;mso-wrap-distance-bottom:0;mso-position-horizontal:absolute;mso-position-horizontal-relative:page;mso-position-vertical:absolute;mso-position-vertical-relative:text;mso-width-percent:0;mso-height-percent:0;mso-width-relative:margin;mso-height-relative:margin;v-text-anchor:top" o:gfxdata="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" filled="f" stroked="f">
                 <v:textbox>
                   <w:txbxContent>
                     <w:p>
@@ -3415,39 +3685,42 @@
               <wp:posOffset>4543425</wp:posOffset>
             </wp:positionV>
             <wp:extent cx="5400040" cy="3150235"/>
-            <wp:effectExtent l="0" t="19050" r="43815" b="214630"/>
+            <wp:effectExtent l="0" t="19050" r="29210" b="31115"/>
             <wp:wrapTight wrapText="bothSides">
               <wp:wrapPolygon edited="0">
-                <wp:start x="173" y="-297"/>
-                <wp:lineTo x="0" y="297"/>
-                <wp:lineTo x="0" y="21085"/>
-                <wp:lineTo x="2945" y="23758"/>
-                <wp:lineTo x="2945" y="24649"/>
-                <wp:lineTo x="15416" y="24649"/>
-                <wp:lineTo x="19054" y="23758"/>
-                <wp:lineTo x="20786" y="21976"/>
-                <wp:lineTo x="20613" y="19006"/>
-                <wp:lineTo x="21825" y="16334"/>
-                <wp:lineTo x="21825" y="16037"/>
-                <wp:lineTo x="20786" y="14255"/>
-                <wp:lineTo x="19747" y="9503"/>
-                <wp:lineTo x="21825" y="5049"/>
-                <wp:lineTo x="21825" y="4752"/>
-                <wp:lineTo x="19054" y="-297"/>
-                <wp:lineTo x="173" y="-297"/>
+                <wp:start x="533" y="-131"/>
+                <wp:lineTo x="0" y="0"/>
+                <wp:lineTo x="0" y="10319"/>
+                <wp:lineTo x="10820" y="10450"/>
+                <wp:lineTo x="0" y="11103"/>
+                <wp:lineTo x="0" y="20899"/>
+                <wp:lineTo x="457" y="21683"/>
+                <wp:lineTo x="18821" y="21683"/>
+                <wp:lineTo x="21641" y="16719"/>
+                <wp:lineTo x="21641" y="16197"/>
+                <wp:lineTo x="19507" y="12539"/>
+                <wp:lineTo x="19659" y="11364"/>
+                <wp:lineTo x="18364" y="11103"/>
+                <wp:lineTo x="10820" y="10450"/>
+                <wp:lineTo x="17754" y="10450"/>
+                <wp:lineTo x="20040" y="9927"/>
+                <wp:lineTo x="19964" y="8360"/>
+                <wp:lineTo x="21107" y="6270"/>
+                <wp:lineTo x="21641" y="5094"/>
+                <wp:lineTo x="18745" y="-131"/>
+                <wp:lineTo x="533" y="-131"/>
               </wp:wrapPolygon>
             </wp:wrapTight>
             <wp:docPr id="11" name="Diagrama 11"/>
             <wp:cNvGraphicFramePr/>
             <a:graphic xmlns:a="http://schemas.openxmlformats.org/drawingml/2006/main">
               <a:graphicData uri="http://schemas.openxmlformats.org/drawingml/2006/diagram">
-                <dgm:relIds xmlns:dgm="http://schemas.openxmlformats.org/drawingml/2006/diagram" xmlns:r="http://schemas.openxmlformats.org/officeDocument/2006/relationships" r:dm="rId8" r:lo="rId9" r:qs="rId10" r:cs="rId11"/>
+                <dgm:relIds xmlns:dgm="http://schemas.openxmlformats.org/drawingml/2006/diagram" xmlns:r="http://schemas.openxmlformats.org/officeDocument/2006/relationships" r:dm="rId9" r:lo="rId10" r:qs="rId11" r:cs="rId12"/>
               </a:graphicData>
             </a:graphic>
           </wp:anchor>
         </w:drawing>
       </w:r>
-      <w:bookmarkStart w:id="0" w:name="_GoBack"/>
       <w:r>
         <w:rPr>
           <w:noProof/>
@@ -3463,40 +3736,42 @@
               <wp:posOffset>1162050</wp:posOffset>
             </wp:positionV>
             <wp:extent cx="5400040" cy="3150235"/>
-            <wp:effectExtent l="0" t="19050" r="43815" b="214630"/>
+            <wp:effectExtent l="0" t="19050" r="29210" b="31115"/>
             <wp:wrapTight wrapText="bothSides">
               <wp:wrapPolygon edited="0">
-                <wp:start x="173" y="-297"/>
-                <wp:lineTo x="0" y="297"/>
-                <wp:lineTo x="0" y="21382"/>
-                <wp:lineTo x="4850" y="23758"/>
-                <wp:lineTo x="4850" y="24649"/>
-                <wp:lineTo x="13164" y="24649"/>
-                <wp:lineTo x="15416" y="23758"/>
-                <wp:lineTo x="20786" y="20194"/>
-                <wp:lineTo x="20613" y="19006"/>
-                <wp:lineTo x="21825" y="16334"/>
-                <wp:lineTo x="21825" y="16037"/>
-                <wp:lineTo x="20786" y="14255"/>
-                <wp:lineTo x="20613" y="9503"/>
-                <wp:lineTo x="19747" y="9503"/>
-                <wp:lineTo x="21825" y="5049"/>
-                <wp:lineTo x="21825" y="4752"/>
-                <wp:lineTo x="19054" y="-297"/>
-                <wp:lineTo x="173" y="-297"/>
+                <wp:start x="533" y="-131"/>
+                <wp:lineTo x="0" y="0"/>
+                <wp:lineTo x="0" y="10319"/>
+                <wp:lineTo x="10820" y="10450"/>
+                <wp:lineTo x="0" y="11103"/>
+                <wp:lineTo x="0" y="20899"/>
+                <wp:lineTo x="457" y="21683"/>
+                <wp:lineTo x="18821" y="21683"/>
+                <wp:lineTo x="21641" y="16719"/>
+                <wp:lineTo x="21641" y="16197"/>
+                <wp:lineTo x="19507" y="12539"/>
+                <wp:lineTo x="19659" y="11364"/>
+                <wp:lineTo x="18364" y="11103"/>
+                <wp:lineTo x="10820" y="10450"/>
+                <wp:lineTo x="17754" y="10450"/>
+                <wp:lineTo x="20040" y="9927"/>
+                <wp:lineTo x="19964" y="8360"/>
+                <wp:lineTo x="21107" y="6270"/>
+                <wp:lineTo x="21641" y="5094"/>
+                <wp:lineTo x="18745" y="-131"/>
+                <wp:lineTo x="533" y="-131"/>
               </wp:wrapPolygon>
             </wp:wrapTight>
             <wp:docPr id="10" name="Diagrama 10"/>
             <wp:cNvGraphicFramePr/>
             <a:graphic xmlns:a="http://schemas.openxmlformats.org/drawingml/2006/main">
               <a:graphicData uri="http://schemas.openxmlformats.org/drawingml/2006/diagram">
-                <dgm:relIds xmlns:dgm="http://schemas.openxmlformats.org/drawingml/2006/diagram" xmlns:r="http://schemas.openxmlformats.org/officeDocument/2006/relationships" r:dm="rId13" r:lo="rId14" r:qs="rId15" r:cs="rId16"/>
+                <dgm:relIds xmlns:dgm="http://schemas.openxmlformats.org/drawingml/2006/diagram" xmlns:r="http://schemas.openxmlformats.org/officeDocument/2006/relationships" r:dm="rId14" r:lo="rId15" r:qs="rId16" r:cs="rId17"/>
               </a:graphicData>
             </a:graphic>
           </wp:anchor>
         </w:drawing>
       </w:r>
-      <w:bookmarkEnd w:id="0"/>
     </w:p>
     <w:sectPr>
       <w:pgSz w:w="11906" w:h="16838"/>
@@ -6180,42 +6455,42 @@
     </dgm:pt>
   </dgm:ptLst>
   <dgm:cxnLst>
-    <dgm:cxn modelId="{93DF2DCA-E70F-4554-8095-FD7E9193357E}" type="presOf" srcId="{2F85F982-9529-44B8-8D52-9366E43AF2BF}" destId="{B9FAB27F-0F79-4A29-B631-B3EBE0CF1C8A}" srcOrd="0" destOrd="3" presId="urn:microsoft.com/office/officeart/2005/8/layout/vList6"/>
-    <dgm:cxn modelId="{CAD6DB7B-483A-4151-91F2-82B20B1C9CFD}" type="presOf" srcId="{8DC6B559-94FA-498C-BA2B-33B85256D25E}" destId="{1737E872-ED8F-49D2-B552-4841933E3CE3}" srcOrd="0" destOrd="0" presId="urn:microsoft.com/office/officeart/2005/8/layout/vList6"/>
-    <dgm:cxn modelId="{7DE492D2-2508-4682-8CD8-B3A676AE6C18}" type="presOf" srcId="{A4AC293E-FBE5-4859-8EB4-72A4DE4383B1}" destId="{61E636CE-1A8D-46F0-89D0-69CD841C3F1D}" srcOrd="0" destOrd="3" presId="urn:microsoft.com/office/officeart/2005/8/layout/vList6"/>
     <dgm:cxn modelId="{1D7DE2BF-4535-4FDB-A733-06A8D9210212}" srcId="{8DC6B559-94FA-498C-BA2B-33B85256D25E}" destId="{19425D38-39F7-44F2-B298-ACF170D1673D}" srcOrd="0" destOrd="0" parTransId="{468140A9-F484-4B83-BA73-9917990CA90A}" sibTransId="{D22DFF90-0EBE-4530-995E-1887FBCD1E91}"/>
     <dgm:cxn modelId="{B9B6F583-E9C1-438D-A5FA-FF8060D67F06}" srcId="{19425D38-39F7-44F2-B298-ACF170D1673D}" destId="{A4AC293E-FBE5-4859-8EB4-72A4DE4383B1}" srcOrd="3" destOrd="0" parTransId="{EED6CD4F-11F5-4127-ADAF-D3CB4842E875}" sibTransId="{6D1ED871-B7EC-48F6-A084-79901E92D4E8}"/>
-    <dgm:cxn modelId="{15336559-2C3F-4179-883A-5BBC47BE23DF}" type="presOf" srcId="{6A60F1BC-AAFC-42C2-A1B1-C46ECE31F41A}" destId="{61E636CE-1A8D-46F0-89D0-69CD841C3F1D}" srcOrd="0" destOrd="0" presId="urn:microsoft.com/office/officeart/2005/8/layout/vList6"/>
     <dgm:cxn modelId="{DA567489-4F2A-4733-9E58-58CF633733C4}" srcId="{97CCCFD0-D762-4F0A-A5A3-1F9876D07667}" destId="{2F85F982-9529-44B8-8D52-9366E43AF2BF}" srcOrd="3" destOrd="0" parTransId="{60535D99-820F-4AF7-8549-09535C50C133}" sibTransId="{01036E63-B682-498B-AB43-78132DFE886D}"/>
+    <dgm:cxn modelId="{A215948E-04F7-4CDF-A3D3-899B8E005355}" type="presOf" srcId="{80612E1E-9422-44DE-8F9A-663D756F61BF}" destId="{61E636CE-1A8D-46F0-89D0-69CD841C3F1D}" srcOrd="0" destOrd="2" presId="urn:microsoft.com/office/officeart/2005/8/layout/vList6"/>
     <dgm:cxn modelId="{D5EC4D40-CBF5-4907-8643-6BE8BD49209B}" srcId="{97CCCFD0-D762-4F0A-A5A3-1F9876D07667}" destId="{B50EC83E-899C-4BD4-B694-43AF8EC5B29F}" srcOrd="2" destOrd="0" parTransId="{A805F3E8-F7CB-4FBB-944D-444E15AEB938}" sibTransId="{566A4614-3A28-49BD-A260-A45725221428}"/>
-    <dgm:cxn modelId="{5B2ADF9E-2693-41D6-8753-4AD3C95D68C4}" type="presOf" srcId="{93FEDF25-5A3F-4D1C-8F45-F1569F13AA77}" destId="{B9FAB27F-0F79-4A29-B631-B3EBE0CF1C8A}" srcOrd="0" destOrd="0" presId="urn:microsoft.com/office/officeart/2005/8/layout/vList6"/>
-    <dgm:cxn modelId="{07655BC1-EDE4-44D0-8285-09C05555CF1A}" type="presOf" srcId="{226E93FC-31EF-4511-A4D0-370F49A4D539}" destId="{61E636CE-1A8D-46F0-89D0-69CD841C3F1D}" srcOrd="0" destOrd="4" presId="urn:microsoft.com/office/officeart/2005/8/layout/vList6"/>
-    <dgm:cxn modelId="{E5F35668-C5B8-42B0-8672-0C294D8D6F88}" type="presOf" srcId="{790B336D-4D5F-49BB-8541-7ABBA63407E8}" destId="{61E636CE-1A8D-46F0-89D0-69CD841C3F1D}" srcOrd="0" destOrd="1" presId="urn:microsoft.com/office/officeart/2005/8/layout/vList6"/>
-    <dgm:cxn modelId="{B7F08462-33A8-4553-8064-8444781349F7}" type="presOf" srcId="{B50EC83E-899C-4BD4-B694-43AF8EC5B29F}" destId="{B9FAB27F-0F79-4A29-B631-B3EBE0CF1C8A}" srcOrd="0" destOrd="2" presId="urn:microsoft.com/office/officeart/2005/8/layout/vList6"/>
-    <dgm:cxn modelId="{B5546EE9-72FA-4FA4-AAC2-8E802B80E28E}" type="presOf" srcId="{D1BC9844-78C3-45B9-9D0B-3801A6138BCB}" destId="{B9FAB27F-0F79-4A29-B631-B3EBE0CF1C8A}" srcOrd="0" destOrd="1" presId="urn:microsoft.com/office/officeart/2005/8/layout/vList6"/>
+    <dgm:cxn modelId="{C2657568-987E-49E4-87F9-E9496BB364CD}" type="presOf" srcId="{97CCCFD0-D762-4F0A-A5A3-1F9876D07667}" destId="{B7A507B2-351A-4178-9473-802112A23B56}" srcOrd="0" destOrd="0" presId="urn:microsoft.com/office/officeart/2005/8/layout/vList6"/>
+    <dgm:cxn modelId="{5120F19D-B5BC-4936-9161-54401861DCAA}" type="presOf" srcId="{6A60F1BC-AAFC-42C2-A1B1-C46ECE31F41A}" destId="{61E636CE-1A8D-46F0-89D0-69CD841C3F1D}" srcOrd="0" destOrd="0" presId="urn:microsoft.com/office/officeart/2005/8/layout/vList6"/>
+    <dgm:cxn modelId="{1F005961-0234-4920-8F32-AE3268A9E185}" type="presOf" srcId="{D1BC9844-78C3-45B9-9D0B-3801A6138BCB}" destId="{B9FAB27F-0F79-4A29-B631-B3EBE0CF1C8A}" srcOrd="0" destOrd="1" presId="urn:microsoft.com/office/officeart/2005/8/layout/vList6"/>
+    <dgm:cxn modelId="{10CA94BF-A172-48DC-B5FB-D2FCDC0D3DFD}" type="presOf" srcId="{93FEDF25-5A3F-4D1C-8F45-F1569F13AA77}" destId="{B9FAB27F-0F79-4A29-B631-B3EBE0CF1C8A}" srcOrd="0" destOrd="0" presId="urn:microsoft.com/office/officeart/2005/8/layout/vList6"/>
+    <dgm:cxn modelId="{7E025C80-F241-46EB-8562-D99840311490}" type="presOf" srcId="{19425D38-39F7-44F2-B298-ACF170D1673D}" destId="{299FB4F5-800A-4083-9DE5-ACCB333728CD}" srcOrd="0" destOrd="0" presId="urn:microsoft.com/office/officeart/2005/8/layout/vList6"/>
     <dgm:cxn modelId="{139E55E2-1BF5-4492-A7D9-455376CF0980}" srcId="{97CCCFD0-D762-4F0A-A5A3-1F9876D07667}" destId="{D1BC9844-78C3-45B9-9D0B-3801A6138BCB}" srcOrd="1" destOrd="0" parTransId="{10FDF8BF-67FC-4E9E-B44D-65E72DEB34C0}" sibTransId="{5824049B-2885-44CA-BAE1-BB4A49C3FD82}"/>
     <dgm:cxn modelId="{E3570F10-D591-43AB-85C4-7891694EFC5D}" srcId="{8DC6B559-94FA-498C-BA2B-33B85256D25E}" destId="{97CCCFD0-D762-4F0A-A5A3-1F9876D07667}" srcOrd="1" destOrd="0" parTransId="{FB6AAF95-7AFB-49FF-A253-36299FCE4276}" sibTransId="{5A064438-4799-4E4F-B1BF-9ABB73F3C9C6}"/>
     <dgm:cxn modelId="{50EB6B19-3FE6-471B-B1F7-2694AFF99F1B}" srcId="{97CCCFD0-D762-4F0A-A5A3-1F9876D07667}" destId="{93FEDF25-5A3F-4D1C-8F45-F1569F13AA77}" srcOrd="0" destOrd="0" parTransId="{A0E739C7-ACA2-42E0-A26C-41A9F309876F}" sibTransId="{FCAB75AB-447C-4453-84B8-6F5D42A9412A}"/>
-    <dgm:cxn modelId="{0CF8A593-8CC3-48A7-A013-D5382E0B293F}" type="presOf" srcId="{97CCCFD0-D762-4F0A-A5A3-1F9876D07667}" destId="{B7A507B2-351A-4178-9473-802112A23B56}" srcOrd="0" destOrd="0" presId="urn:microsoft.com/office/officeart/2005/8/layout/vList6"/>
-    <dgm:cxn modelId="{60E8E772-4971-4783-95D9-11C2B4A196D4}" type="presOf" srcId="{19425D38-39F7-44F2-B298-ACF170D1673D}" destId="{299FB4F5-800A-4083-9DE5-ACCB333728CD}" srcOrd="0" destOrd="0" presId="urn:microsoft.com/office/officeart/2005/8/layout/vList6"/>
     <dgm:cxn modelId="{EBAE1E6F-0B08-4AD5-BFBF-B7E39E9B0CC0}" srcId="{19425D38-39F7-44F2-B298-ACF170D1673D}" destId="{80612E1E-9422-44DE-8F9A-663D756F61BF}" srcOrd="2" destOrd="0" parTransId="{EE8F7446-ACB7-4798-BC3A-1877BFEEEE55}" sibTransId="{ED7724A7-1259-441D-9B75-448E7FADFCC1}"/>
+    <dgm:cxn modelId="{E5246E01-10A4-440F-A1DB-8522181B380B}" type="presOf" srcId="{B50EC83E-899C-4BD4-B694-43AF8EC5B29F}" destId="{B9FAB27F-0F79-4A29-B631-B3EBE0CF1C8A}" srcOrd="0" destOrd="2" presId="urn:microsoft.com/office/officeart/2005/8/layout/vList6"/>
+    <dgm:cxn modelId="{003D2B55-5C34-4780-9D27-43A8078CE6D0}" type="presOf" srcId="{226E93FC-31EF-4511-A4D0-370F49A4D539}" destId="{61E636CE-1A8D-46F0-89D0-69CD841C3F1D}" srcOrd="0" destOrd="4" presId="urn:microsoft.com/office/officeart/2005/8/layout/vList6"/>
+    <dgm:cxn modelId="{DD946A54-C376-4673-AA2F-0F8E35053F0C}" type="presOf" srcId="{790B336D-4D5F-49BB-8541-7ABBA63407E8}" destId="{61E636CE-1A8D-46F0-89D0-69CD841C3F1D}" srcOrd="0" destOrd="1" presId="urn:microsoft.com/office/officeart/2005/8/layout/vList6"/>
+    <dgm:cxn modelId="{8425B4DF-242E-44E3-8CEE-745C1BACD82A}" type="presOf" srcId="{2F85F982-9529-44B8-8D52-9366E43AF2BF}" destId="{B9FAB27F-0F79-4A29-B631-B3EBE0CF1C8A}" srcOrd="0" destOrd="3" presId="urn:microsoft.com/office/officeart/2005/8/layout/vList6"/>
     <dgm:cxn modelId="{61349BB3-934D-456C-A315-1FEC1E53DE4E}" srcId="{19425D38-39F7-44F2-B298-ACF170D1673D}" destId="{790B336D-4D5F-49BB-8541-7ABBA63407E8}" srcOrd="1" destOrd="0" parTransId="{B6233294-4209-4F37-83C2-E3F395C3D015}" sibTransId="{E4981F34-794C-469C-99BA-53C272C6BDF6}"/>
-    <dgm:cxn modelId="{22575DB9-1CA6-48F4-A402-D5DFE33DD9FE}" type="presOf" srcId="{80612E1E-9422-44DE-8F9A-663D756F61BF}" destId="{61E636CE-1A8D-46F0-89D0-69CD841C3F1D}" srcOrd="0" destOrd="2" presId="urn:microsoft.com/office/officeart/2005/8/layout/vList6"/>
+    <dgm:cxn modelId="{9329A2A4-ED66-4D90-9C45-357E8BE7AD6F}" type="presOf" srcId="{A4AC293E-FBE5-4859-8EB4-72A4DE4383B1}" destId="{61E636CE-1A8D-46F0-89D0-69CD841C3F1D}" srcOrd="0" destOrd="3" presId="urn:microsoft.com/office/officeart/2005/8/layout/vList6"/>
     <dgm:cxn modelId="{52E08D79-8491-45D7-BA1C-18DF6B355C87}" srcId="{19425D38-39F7-44F2-B298-ACF170D1673D}" destId="{6A60F1BC-AAFC-42C2-A1B1-C46ECE31F41A}" srcOrd="0" destOrd="0" parTransId="{97396C52-D277-4732-BD86-049013CDD1DD}" sibTransId="{478795C9-AEE6-4BCD-8ED9-C42DDE98E8F1}"/>
+    <dgm:cxn modelId="{078BA1CB-E7B0-4711-8442-D11069B8D635}" type="presOf" srcId="{8DC6B559-94FA-498C-BA2B-33B85256D25E}" destId="{1737E872-ED8F-49D2-B552-4841933E3CE3}" srcOrd="0" destOrd="0" presId="urn:microsoft.com/office/officeart/2005/8/layout/vList6"/>
     <dgm:cxn modelId="{3080CB90-5580-4551-BF72-4E934872C394}" srcId="{19425D38-39F7-44F2-B298-ACF170D1673D}" destId="{226E93FC-31EF-4511-A4D0-370F49A4D539}" srcOrd="4" destOrd="0" parTransId="{B77D6959-F945-46DD-AB97-DBFB58A59F96}" sibTransId="{B792E444-C1A2-4CC2-B9B0-B9CDDF55B6B1}"/>
-    <dgm:cxn modelId="{08443B79-8BD5-45E2-BF3E-1AC3814DDB03}" type="presParOf" srcId="{1737E872-ED8F-49D2-B552-4841933E3CE3}" destId="{86F94E6C-FD23-4D80-B34D-E6F5F6DD283C}" srcOrd="0" destOrd="0" presId="urn:microsoft.com/office/officeart/2005/8/layout/vList6"/>
-    <dgm:cxn modelId="{37B83D7B-17F0-4F30-A41C-C18B3D836512}" type="presParOf" srcId="{86F94E6C-FD23-4D80-B34D-E6F5F6DD283C}" destId="{299FB4F5-800A-4083-9DE5-ACCB333728CD}" srcOrd="0" destOrd="0" presId="urn:microsoft.com/office/officeart/2005/8/layout/vList6"/>
-    <dgm:cxn modelId="{635AEA56-F699-4899-AFA7-273E270664A0}" type="presParOf" srcId="{86F94E6C-FD23-4D80-B34D-E6F5F6DD283C}" destId="{61E636CE-1A8D-46F0-89D0-69CD841C3F1D}" srcOrd="1" destOrd="0" presId="urn:microsoft.com/office/officeart/2005/8/layout/vList6"/>
-    <dgm:cxn modelId="{207F8119-2374-461A-97D2-E98F15257099}" type="presParOf" srcId="{1737E872-ED8F-49D2-B552-4841933E3CE3}" destId="{954B1A87-8B1D-4A4E-BD4B-C03E9B50DB14}" srcOrd="1" destOrd="0" presId="urn:microsoft.com/office/officeart/2005/8/layout/vList6"/>
-    <dgm:cxn modelId="{24CF7886-FBCA-48B6-887B-4EB33CD23FDB}" type="presParOf" srcId="{1737E872-ED8F-49D2-B552-4841933E3CE3}" destId="{F5F99600-26DF-4F81-99F2-C6C8264A9E15}" srcOrd="2" destOrd="0" presId="urn:microsoft.com/office/officeart/2005/8/layout/vList6"/>
-    <dgm:cxn modelId="{747A54AE-10B6-49F2-A355-B90CFF18A928}" type="presParOf" srcId="{F5F99600-26DF-4F81-99F2-C6C8264A9E15}" destId="{B7A507B2-351A-4178-9473-802112A23B56}" srcOrd="0" destOrd="0" presId="urn:microsoft.com/office/officeart/2005/8/layout/vList6"/>
-    <dgm:cxn modelId="{12088B07-4518-48EB-91F7-84E81A688A0B}" type="presParOf" srcId="{F5F99600-26DF-4F81-99F2-C6C8264A9E15}" destId="{B9FAB27F-0F79-4A29-B631-B3EBE0CF1C8A}" srcOrd="1" destOrd="0" presId="urn:microsoft.com/office/officeart/2005/8/layout/vList6"/>
+    <dgm:cxn modelId="{956D0B11-B888-4FCE-B5AF-02E2B5BB162D}" type="presParOf" srcId="{1737E872-ED8F-49D2-B552-4841933E3CE3}" destId="{86F94E6C-FD23-4D80-B34D-E6F5F6DD283C}" srcOrd="0" destOrd="0" presId="urn:microsoft.com/office/officeart/2005/8/layout/vList6"/>
+    <dgm:cxn modelId="{25D2D504-61F6-4C11-AE94-B66281BF1F0C}" type="presParOf" srcId="{86F94E6C-FD23-4D80-B34D-E6F5F6DD283C}" destId="{299FB4F5-800A-4083-9DE5-ACCB333728CD}" srcOrd="0" destOrd="0" presId="urn:microsoft.com/office/officeart/2005/8/layout/vList6"/>
+    <dgm:cxn modelId="{99D6A5DB-F45A-4C41-8FA3-59302DD9EAD5}" type="presParOf" srcId="{86F94E6C-FD23-4D80-B34D-E6F5F6DD283C}" destId="{61E636CE-1A8D-46F0-89D0-69CD841C3F1D}" srcOrd="1" destOrd="0" presId="urn:microsoft.com/office/officeart/2005/8/layout/vList6"/>
+    <dgm:cxn modelId="{3877E79E-34B4-4873-BCAA-C99850AF44CA}" type="presParOf" srcId="{1737E872-ED8F-49D2-B552-4841933E3CE3}" destId="{954B1A87-8B1D-4A4E-BD4B-C03E9B50DB14}" srcOrd="1" destOrd="0" presId="urn:microsoft.com/office/officeart/2005/8/layout/vList6"/>
+    <dgm:cxn modelId="{6819A68E-2A6D-48EF-AD0C-09A44AF4271D}" type="presParOf" srcId="{1737E872-ED8F-49D2-B552-4841933E3CE3}" destId="{F5F99600-26DF-4F81-99F2-C6C8264A9E15}" srcOrd="2" destOrd="0" presId="urn:microsoft.com/office/officeart/2005/8/layout/vList6"/>
+    <dgm:cxn modelId="{8ED3E7A0-D7D7-434B-B199-B9547C91EB0C}" type="presParOf" srcId="{F5F99600-26DF-4F81-99F2-C6C8264A9E15}" destId="{B7A507B2-351A-4178-9473-802112A23B56}" srcOrd="0" destOrd="0" presId="urn:microsoft.com/office/officeart/2005/8/layout/vList6"/>
+    <dgm:cxn modelId="{FDE72791-679F-41FF-BC7D-F0F17B058140}" type="presParOf" srcId="{F5F99600-26DF-4F81-99F2-C6C8264A9E15}" destId="{B9FAB27F-0F79-4A29-B631-B3EBE0CF1C8A}" srcOrd="1" destOrd="0" presId="urn:microsoft.com/office/officeart/2005/8/layout/vList6"/>
   </dgm:cxnLst>
   <dgm:bg/>
   <dgm:whole/>
   <dgm:extLst>
     <a:ext uri="http://schemas.microsoft.com/office/drawing/2008/diagram">
-      <dsp:dataModelExt xmlns:dsp="http://schemas.microsoft.com/office/drawing/2008/diagram" relId="rId12" minVer="http://schemas.openxmlformats.org/drawingml/2006/diagram"/>
+      <dsp:dataModelExt xmlns:dsp="http://schemas.microsoft.com/office/drawing/2008/diagram" relId="rId13" minVer="http://schemas.openxmlformats.org/drawingml/2006/diagram"/>
     </a:ext>
   </dgm:extLst>
 </dgm:dataModel>
@@ -6727,42 +7002,42 @@
     </dgm:pt>
   </dgm:ptLst>
   <dgm:cxnLst>
-    <dgm:cxn modelId="{FA06637B-E867-455A-933E-BAC04D787FFD}" type="presOf" srcId="{D1BC9844-78C3-45B9-9D0B-3801A6138BCB}" destId="{B9FAB27F-0F79-4A29-B631-B3EBE0CF1C8A}" srcOrd="0" destOrd="1" presId="urn:microsoft.com/office/officeart/2005/8/layout/vList6"/>
-    <dgm:cxn modelId="{3D015F23-3B56-41C9-A3A2-E07909F4A53C}" type="presOf" srcId="{19425D38-39F7-44F2-B298-ACF170D1673D}" destId="{299FB4F5-800A-4083-9DE5-ACCB333728CD}" srcOrd="0" destOrd="0" presId="urn:microsoft.com/office/officeart/2005/8/layout/vList6"/>
+    <dgm:cxn modelId="{AEC67F50-8827-42E1-9392-1F42FE806725}" type="presOf" srcId="{93FEDF25-5A3F-4D1C-8F45-F1569F13AA77}" destId="{B9FAB27F-0F79-4A29-B631-B3EBE0CF1C8A}" srcOrd="0" destOrd="0" presId="urn:microsoft.com/office/officeart/2005/8/layout/vList6"/>
+    <dgm:cxn modelId="{1D7DE2BF-4535-4FDB-A733-06A8D9210212}" srcId="{8DC6B559-94FA-498C-BA2B-33B85256D25E}" destId="{19425D38-39F7-44F2-B298-ACF170D1673D}" srcOrd="0" destOrd="0" parTransId="{468140A9-F484-4B83-BA73-9917990CA90A}" sibTransId="{D22DFF90-0EBE-4530-995E-1887FBCD1E91}"/>
+    <dgm:cxn modelId="{B9B6F583-E9C1-438D-A5FA-FF8060D67F06}" srcId="{19425D38-39F7-44F2-B298-ACF170D1673D}" destId="{A4AC293E-FBE5-4859-8EB4-72A4DE4383B1}" srcOrd="3" destOrd="0" parTransId="{EED6CD4F-11F5-4127-ADAF-D3CB4842E875}" sibTransId="{6D1ED871-B7EC-48F6-A084-79901E92D4E8}"/>
     <dgm:cxn modelId="{D5EC4D40-CBF5-4907-8643-6BE8BD49209B}" srcId="{97CCCFD0-D762-4F0A-A5A3-1F9876D07667}" destId="{B50EC83E-899C-4BD4-B694-43AF8EC5B29F}" srcOrd="2" destOrd="0" parTransId="{A805F3E8-F7CB-4FBB-944D-444E15AEB938}" sibTransId="{566A4614-3A28-49BD-A260-A45725221428}"/>
+    <dgm:cxn modelId="{279B8337-26DB-4140-9E69-ACE629F897E0}" type="presOf" srcId="{790B336D-4D5F-49BB-8541-7ABBA63407E8}" destId="{61E636CE-1A8D-46F0-89D0-69CD841C3F1D}" srcOrd="0" destOrd="1" presId="urn:microsoft.com/office/officeart/2005/8/layout/vList6"/>
+    <dgm:cxn modelId="{FDF73E0F-ABA1-4457-9471-8002EE2D7E56}" type="presOf" srcId="{97CCCFD0-D762-4F0A-A5A3-1F9876D07667}" destId="{B7A507B2-351A-4178-9473-802112A23B56}" srcOrd="0" destOrd="0" presId="urn:microsoft.com/office/officeart/2005/8/layout/vList6"/>
+    <dgm:cxn modelId="{8590F1AB-8AEF-4E62-946B-6CF5B8C1A56A}" type="presOf" srcId="{19425D38-39F7-44F2-B298-ACF170D1673D}" destId="{299FB4F5-800A-4083-9DE5-ACCB333728CD}" srcOrd="0" destOrd="0" presId="urn:microsoft.com/office/officeart/2005/8/layout/vList6"/>
+    <dgm:cxn modelId="{139E55E2-1BF5-4492-A7D9-455376CF0980}" srcId="{97CCCFD0-D762-4F0A-A5A3-1F9876D07667}" destId="{D1BC9844-78C3-45B9-9D0B-3801A6138BCB}" srcOrd="1" destOrd="0" parTransId="{10FDF8BF-67FC-4E9E-B44D-65E72DEB34C0}" sibTransId="{5824049B-2885-44CA-BAE1-BB4A49C3FD82}"/>
+    <dgm:cxn modelId="{E3570F10-D591-43AB-85C4-7891694EFC5D}" srcId="{8DC6B559-94FA-498C-BA2B-33B85256D25E}" destId="{97CCCFD0-D762-4F0A-A5A3-1F9876D07667}" srcOrd="1" destOrd="0" parTransId="{FB6AAF95-7AFB-49FF-A253-36299FCE4276}" sibTransId="{5A064438-4799-4E4F-B1BF-9ABB73F3C9C6}"/>
+    <dgm:cxn modelId="{2311E98E-54B0-48B6-A502-098B328693B3}" type="presOf" srcId="{A4AC293E-FBE5-4859-8EB4-72A4DE4383B1}" destId="{61E636CE-1A8D-46F0-89D0-69CD841C3F1D}" srcOrd="0" destOrd="3" presId="urn:microsoft.com/office/officeart/2005/8/layout/vList6"/>
     <dgm:cxn modelId="{50EB6B19-3FE6-471B-B1F7-2694AFF99F1B}" srcId="{97CCCFD0-D762-4F0A-A5A3-1F9876D07667}" destId="{93FEDF25-5A3F-4D1C-8F45-F1569F13AA77}" srcOrd="0" destOrd="0" parTransId="{A0E739C7-ACA2-42E0-A26C-41A9F309876F}" sibTransId="{FCAB75AB-447C-4453-84B8-6F5D42A9412A}"/>
+    <dgm:cxn modelId="{9F200AC8-0F9C-45D1-8371-B47E1FAAD81C}" type="presOf" srcId="{8DC6B559-94FA-498C-BA2B-33B85256D25E}" destId="{1737E872-ED8F-49D2-B552-4841933E3CE3}" srcOrd="0" destOrd="0" presId="urn:microsoft.com/office/officeart/2005/8/layout/vList6"/>
     <dgm:cxn modelId="{0826FFE8-7C1C-48BD-A805-199DEB394CB0}" srcId="{19425D38-39F7-44F2-B298-ACF170D1673D}" destId="{71B8DF4F-1459-48B2-813A-1922F01C887F}" srcOrd="5" destOrd="0" parTransId="{72ED71D2-7A8F-4A46-A978-E028FEAB5693}" sibTransId="{3A3DDA8F-8933-48D0-86CF-4A9388D8BB4E}"/>
-    <dgm:cxn modelId="{54E6F65F-FE71-497D-B3AC-198FEC6061AE}" type="presOf" srcId="{97CCCFD0-D762-4F0A-A5A3-1F9876D07667}" destId="{B7A507B2-351A-4178-9473-802112A23B56}" srcOrd="0" destOrd="0" presId="urn:microsoft.com/office/officeart/2005/8/layout/vList6"/>
-    <dgm:cxn modelId="{FF491C97-D0CE-4B34-AA7F-3254CCA5FE65}" type="presOf" srcId="{93FEDF25-5A3F-4D1C-8F45-F1569F13AA77}" destId="{B9FAB27F-0F79-4A29-B631-B3EBE0CF1C8A}" srcOrd="0" destOrd="0" presId="urn:microsoft.com/office/officeart/2005/8/layout/vList6"/>
-    <dgm:cxn modelId="{2D8B2A31-3CBE-4364-97AD-A74DEBA385C6}" type="presOf" srcId="{226E93FC-31EF-4511-A4D0-370F49A4D539}" destId="{61E636CE-1A8D-46F0-89D0-69CD841C3F1D}" srcOrd="0" destOrd="4" presId="urn:microsoft.com/office/officeart/2005/8/layout/vList6"/>
+    <dgm:cxn modelId="{EBAE1E6F-0B08-4AD5-BFBF-B7E39E9B0CC0}" srcId="{19425D38-39F7-44F2-B298-ACF170D1673D}" destId="{80612E1E-9422-44DE-8F9A-663D756F61BF}" srcOrd="2" destOrd="0" parTransId="{EE8F7446-ACB7-4798-BC3A-1877BFEEEE55}" sibTransId="{ED7724A7-1259-441D-9B75-448E7FADFCC1}"/>
+    <dgm:cxn modelId="{48432BA5-470A-4BCF-8B4F-56F3F812B940}" type="presOf" srcId="{226E93FC-31EF-4511-A4D0-370F49A4D539}" destId="{61E636CE-1A8D-46F0-89D0-69CD841C3F1D}" srcOrd="0" destOrd="4" presId="urn:microsoft.com/office/officeart/2005/8/layout/vList6"/>
+    <dgm:cxn modelId="{5D3DA7B0-4C54-49EA-BC8F-B92285A2A6CB}" type="presOf" srcId="{B50EC83E-899C-4BD4-B694-43AF8EC5B29F}" destId="{B9FAB27F-0F79-4A29-B631-B3EBE0CF1C8A}" srcOrd="0" destOrd="2" presId="urn:microsoft.com/office/officeart/2005/8/layout/vList6"/>
+    <dgm:cxn modelId="{96173987-8820-4721-B8B3-A1F64C9764D5}" type="presOf" srcId="{D1BC9844-78C3-45B9-9D0B-3801A6138BCB}" destId="{B9FAB27F-0F79-4A29-B631-B3EBE0CF1C8A}" srcOrd="0" destOrd="1" presId="urn:microsoft.com/office/officeart/2005/8/layout/vList6"/>
     <dgm:cxn modelId="{61349BB3-934D-456C-A315-1FEC1E53DE4E}" srcId="{19425D38-39F7-44F2-B298-ACF170D1673D}" destId="{790B336D-4D5F-49BB-8541-7ABBA63407E8}" srcOrd="1" destOrd="0" parTransId="{B6233294-4209-4F37-83C2-E3F395C3D015}" sibTransId="{E4981F34-794C-469C-99BA-53C272C6BDF6}"/>
-    <dgm:cxn modelId="{1D7DE2BF-4535-4FDB-A733-06A8D9210212}" srcId="{8DC6B559-94FA-498C-BA2B-33B85256D25E}" destId="{19425D38-39F7-44F2-B298-ACF170D1673D}" srcOrd="0" destOrd="0" parTransId="{468140A9-F484-4B83-BA73-9917990CA90A}" sibTransId="{D22DFF90-0EBE-4530-995E-1887FBCD1E91}"/>
-    <dgm:cxn modelId="{E3570F10-D591-43AB-85C4-7891694EFC5D}" srcId="{8DC6B559-94FA-498C-BA2B-33B85256D25E}" destId="{97CCCFD0-D762-4F0A-A5A3-1F9876D07667}" srcOrd="1" destOrd="0" parTransId="{FB6AAF95-7AFB-49FF-A253-36299FCE4276}" sibTransId="{5A064438-4799-4E4F-B1BF-9ABB73F3C9C6}"/>
-    <dgm:cxn modelId="{B9B6F583-E9C1-438D-A5FA-FF8060D67F06}" srcId="{19425D38-39F7-44F2-B298-ACF170D1673D}" destId="{A4AC293E-FBE5-4859-8EB4-72A4DE4383B1}" srcOrd="3" destOrd="0" parTransId="{EED6CD4F-11F5-4127-ADAF-D3CB4842E875}" sibTransId="{6D1ED871-B7EC-48F6-A084-79901E92D4E8}"/>
-    <dgm:cxn modelId="{12C3EB9B-E5A5-4982-B90A-CC955AEE901A}" type="presOf" srcId="{A4AC293E-FBE5-4859-8EB4-72A4DE4383B1}" destId="{61E636CE-1A8D-46F0-89D0-69CD841C3F1D}" srcOrd="0" destOrd="3" presId="urn:microsoft.com/office/officeart/2005/8/layout/vList6"/>
-    <dgm:cxn modelId="{EBAE1E6F-0B08-4AD5-BFBF-B7E39E9B0CC0}" srcId="{19425D38-39F7-44F2-B298-ACF170D1673D}" destId="{80612E1E-9422-44DE-8F9A-663D756F61BF}" srcOrd="2" destOrd="0" parTransId="{EE8F7446-ACB7-4798-BC3A-1877BFEEEE55}" sibTransId="{ED7724A7-1259-441D-9B75-448E7FADFCC1}"/>
+    <dgm:cxn modelId="{52E08D79-8491-45D7-BA1C-18DF6B355C87}" srcId="{19425D38-39F7-44F2-B298-ACF170D1673D}" destId="{6A60F1BC-AAFC-42C2-A1B1-C46ECE31F41A}" srcOrd="0" destOrd="0" parTransId="{97396C52-D277-4732-BD86-049013CDD1DD}" sibTransId="{478795C9-AEE6-4BCD-8ED9-C42DDE98E8F1}"/>
+    <dgm:cxn modelId="{E7D0260A-53E7-4073-B485-1F11DC8DF9C2}" type="presOf" srcId="{80612E1E-9422-44DE-8F9A-663D756F61BF}" destId="{61E636CE-1A8D-46F0-89D0-69CD841C3F1D}" srcOrd="0" destOrd="2" presId="urn:microsoft.com/office/officeart/2005/8/layout/vList6"/>
     <dgm:cxn modelId="{3080CB90-5580-4551-BF72-4E934872C394}" srcId="{19425D38-39F7-44F2-B298-ACF170D1673D}" destId="{226E93FC-31EF-4511-A4D0-370F49A4D539}" srcOrd="4" destOrd="0" parTransId="{B77D6959-F945-46DD-AB97-DBFB58A59F96}" sibTransId="{B792E444-C1A2-4CC2-B9B0-B9CDDF55B6B1}"/>
-    <dgm:cxn modelId="{661D55FD-176B-440D-B83F-58F4E59748FF}" type="presOf" srcId="{71B8DF4F-1459-48B2-813A-1922F01C887F}" destId="{61E636CE-1A8D-46F0-89D0-69CD841C3F1D}" srcOrd="0" destOrd="5" presId="urn:microsoft.com/office/officeart/2005/8/layout/vList6"/>
-    <dgm:cxn modelId="{F171F800-A07E-4A0B-887B-2CA8E7F81C66}" type="presOf" srcId="{B50EC83E-899C-4BD4-B694-43AF8EC5B29F}" destId="{B9FAB27F-0F79-4A29-B631-B3EBE0CF1C8A}" srcOrd="0" destOrd="2" presId="urn:microsoft.com/office/officeart/2005/8/layout/vList6"/>
-    <dgm:cxn modelId="{5198AD33-28C8-4BF0-B4F3-17D37BE5E5AA}" type="presOf" srcId="{80612E1E-9422-44DE-8F9A-663D756F61BF}" destId="{61E636CE-1A8D-46F0-89D0-69CD841C3F1D}" srcOrd="0" destOrd="2" presId="urn:microsoft.com/office/officeart/2005/8/layout/vList6"/>
-    <dgm:cxn modelId="{52E08D79-8491-45D7-BA1C-18DF6B355C87}" srcId="{19425D38-39F7-44F2-B298-ACF170D1673D}" destId="{6A60F1BC-AAFC-42C2-A1B1-C46ECE31F41A}" srcOrd="0" destOrd="0" parTransId="{97396C52-D277-4732-BD86-049013CDD1DD}" sibTransId="{478795C9-AEE6-4BCD-8ED9-C42DDE98E8F1}"/>
-    <dgm:cxn modelId="{D2278DF8-BB56-43B5-88BA-9487C7A76FCA}" type="presOf" srcId="{790B336D-4D5F-49BB-8541-7ABBA63407E8}" destId="{61E636CE-1A8D-46F0-89D0-69CD841C3F1D}" srcOrd="0" destOrd="1" presId="urn:microsoft.com/office/officeart/2005/8/layout/vList6"/>
-    <dgm:cxn modelId="{2676FA8E-0E9D-45D7-8A15-3FC0F8F8B3F1}" type="presOf" srcId="{6A60F1BC-AAFC-42C2-A1B1-C46ECE31F41A}" destId="{61E636CE-1A8D-46F0-89D0-69CD841C3F1D}" srcOrd="0" destOrd="0" presId="urn:microsoft.com/office/officeart/2005/8/layout/vList6"/>
-    <dgm:cxn modelId="{139E55E2-1BF5-4492-A7D9-455376CF0980}" srcId="{97CCCFD0-D762-4F0A-A5A3-1F9876D07667}" destId="{D1BC9844-78C3-45B9-9D0B-3801A6138BCB}" srcOrd="1" destOrd="0" parTransId="{10FDF8BF-67FC-4E9E-B44D-65E72DEB34C0}" sibTransId="{5824049B-2885-44CA-BAE1-BB4A49C3FD82}"/>
-    <dgm:cxn modelId="{47DCD26A-03C8-4541-879C-428BB408E884}" type="presOf" srcId="{8DC6B559-94FA-498C-BA2B-33B85256D25E}" destId="{1737E872-ED8F-49D2-B552-4841933E3CE3}" srcOrd="0" destOrd="0" presId="urn:microsoft.com/office/officeart/2005/8/layout/vList6"/>
-    <dgm:cxn modelId="{E579CFA7-1B59-4FAD-AD04-E1EFF39C4242}" type="presParOf" srcId="{1737E872-ED8F-49D2-B552-4841933E3CE3}" destId="{86F94E6C-FD23-4D80-B34D-E6F5F6DD283C}" srcOrd="0" destOrd="0" presId="urn:microsoft.com/office/officeart/2005/8/layout/vList6"/>
-    <dgm:cxn modelId="{40A925CB-8AEC-4D9F-8F27-8622899E07B1}" type="presParOf" srcId="{86F94E6C-FD23-4D80-B34D-E6F5F6DD283C}" destId="{299FB4F5-800A-4083-9DE5-ACCB333728CD}" srcOrd="0" destOrd="0" presId="urn:microsoft.com/office/officeart/2005/8/layout/vList6"/>
-    <dgm:cxn modelId="{1E0CB8F3-828A-471E-AE52-2DFDA98DABA0}" type="presParOf" srcId="{86F94E6C-FD23-4D80-B34D-E6F5F6DD283C}" destId="{61E636CE-1A8D-46F0-89D0-69CD841C3F1D}" srcOrd="1" destOrd="0" presId="urn:microsoft.com/office/officeart/2005/8/layout/vList6"/>
-    <dgm:cxn modelId="{4FE78372-3759-4DA1-BB87-877F64BD259B}" type="presParOf" srcId="{1737E872-ED8F-49D2-B552-4841933E3CE3}" destId="{954B1A87-8B1D-4A4E-BD4B-C03E9B50DB14}" srcOrd="1" destOrd="0" presId="urn:microsoft.com/office/officeart/2005/8/layout/vList6"/>
-    <dgm:cxn modelId="{F464EDBF-433E-4174-AB4A-1FD2957CCB0F}" type="presParOf" srcId="{1737E872-ED8F-49D2-B552-4841933E3CE3}" destId="{F5F99600-26DF-4F81-99F2-C6C8264A9E15}" srcOrd="2" destOrd="0" presId="urn:microsoft.com/office/officeart/2005/8/layout/vList6"/>
-    <dgm:cxn modelId="{10D533AB-5B8C-44C4-B3C7-27EC7EA02D1D}" type="presParOf" srcId="{F5F99600-26DF-4F81-99F2-C6C8264A9E15}" destId="{B7A507B2-351A-4178-9473-802112A23B56}" srcOrd="0" destOrd="0" presId="urn:microsoft.com/office/officeart/2005/8/layout/vList6"/>
-    <dgm:cxn modelId="{8EC6B4F5-54F5-452A-B316-5F733F76F781}" type="presParOf" srcId="{F5F99600-26DF-4F81-99F2-C6C8264A9E15}" destId="{B9FAB27F-0F79-4A29-B631-B3EBE0CF1C8A}" srcOrd="1" destOrd="0" presId="urn:microsoft.com/office/officeart/2005/8/layout/vList6"/>
+    <dgm:cxn modelId="{5CF0E7C0-1F1A-4FD3-B9F5-7179A3E10956}" type="presOf" srcId="{6A60F1BC-AAFC-42C2-A1B1-C46ECE31F41A}" destId="{61E636CE-1A8D-46F0-89D0-69CD841C3F1D}" srcOrd="0" destOrd="0" presId="urn:microsoft.com/office/officeart/2005/8/layout/vList6"/>
+    <dgm:cxn modelId="{58982C5F-5B75-40ED-9ECC-2887663037FE}" type="presOf" srcId="{71B8DF4F-1459-48B2-813A-1922F01C887F}" destId="{61E636CE-1A8D-46F0-89D0-69CD841C3F1D}" srcOrd="0" destOrd="5" presId="urn:microsoft.com/office/officeart/2005/8/layout/vList6"/>
+    <dgm:cxn modelId="{9EDF0724-2355-4B63-9931-329E03F6E195}" type="presParOf" srcId="{1737E872-ED8F-49D2-B552-4841933E3CE3}" destId="{86F94E6C-FD23-4D80-B34D-E6F5F6DD283C}" srcOrd="0" destOrd="0" presId="urn:microsoft.com/office/officeart/2005/8/layout/vList6"/>
+    <dgm:cxn modelId="{AF2E5E2B-512B-44BF-8A84-5546FDA2B73E}" type="presParOf" srcId="{86F94E6C-FD23-4D80-B34D-E6F5F6DD283C}" destId="{299FB4F5-800A-4083-9DE5-ACCB333728CD}" srcOrd="0" destOrd="0" presId="urn:microsoft.com/office/officeart/2005/8/layout/vList6"/>
+    <dgm:cxn modelId="{3D63671F-933C-4100-867E-E86C40346B5E}" type="presParOf" srcId="{86F94E6C-FD23-4D80-B34D-E6F5F6DD283C}" destId="{61E636CE-1A8D-46F0-89D0-69CD841C3F1D}" srcOrd="1" destOrd="0" presId="urn:microsoft.com/office/officeart/2005/8/layout/vList6"/>
+    <dgm:cxn modelId="{628B45F3-3DEC-4C7C-A62D-DB917C478185}" type="presParOf" srcId="{1737E872-ED8F-49D2-B552-4841933E3CE3}" destId="{954B1A87-8B1D-4A4E-BD4B-C03E9B50DB14}" srcOrd="1" destOrd="0" presId="urn:microsoft.com/office/officeart/2005/8/layout/vList6"/>
+    <dgm:cxn modelId="{ECF10817-93D4-4E64-9CB0-6B1CBEFB395C}" type="presParOf" srcId="{1737E872-ED8F-49D2-B552-4841933E3CE3}" destId="{F5F99600-26DF-4F81-99F2-C6C8264A9E15}" srcOrd="2" destOrd="0" presId="urn:microsoft.com/office/officeart/2005/8/layout/vList6"/>
+    <dgm:cxn modelId="{2B338197-312E-490B-A839-6ABD3C47F6CD}" type="presParOf" srcId="{F5F99600-26DF-4F81-99F2-C6C8264A9E15}" destId="{B7A507B2-351A-4178-9473-802112A23B56}" srcOrd="0" destOrd="0" presId="urn:microsoft.com/office/officeart/2005/8/layout/vList6"/>
+    <dgm:cxn modelId="{94B77B50-142D-448A-92FF-20675908F822}" type="presParOf" srcId="{F5F99600-26DF-4F81-99F2-C6C8264A9E15}" destId="{B9FAB27F-0F79-4A29-B631-B3EBE0CF1C8A}" srcOrd="1" destOrd="0" presId="urn:microsoft.com/office/officeart/2005/8/layout/vList6"/>
   </dgm:cxnLst>
   <dgm:bg/>
   <dgm:whole/>
   <dgm:extLst>
     <a:ext uri="http://schemas.microsoft.com/office/drawing/2008/diagram">
-      <dsp:dataModelExt xmlns:dsp="http://schemas.microsoft.com/office/drawing/2008/diagram" relId="rId17" minVer="http://schemas.openxmlformats.org/drawingml/2006/diagram"/>
+      <dsp:dataModelExt xmlns:dsp="http://schemas.microsoft.com/office/drawing/2008/diagram" relId="rId18" minVer="http://schemas.openxmlformats.org/drawingml/2006/diagram"/>
     </a:ext>
   </dgm:extLst>
 </dgm:dataModel>
@@ -10432,4 +10707,16 @@
     </a:ext>
   </a:extLst>
 </a:theme>
+</file>
+
+<file path=customXml/item1.xml><?xml version="1.0" encoding="utf-8"?>
+<b:Sources xmlns:b="http://schemas.openxmlformats.org/officeDocument/2006/bibliography" xmlns="http://schemas.openxmlformats.org/officeDocument/2006/bibliography" SelectedStyle="\APASixthEditionOfficeOnline.xsl" StyleName="APA" Version="6"/>
+</file>
+
+<file path=customXml/itemProps1.xml><?xml version="1.0" encoding="utf-8"?>
+<ds:datastoreItem xmlns:ds="http://schemas.openxmlformats.org/officeDocument/2006/customXml" ds:itemID="{27AA33AA-BB8C-4394-B5F6-47AD6F0D244C}">
+  <ds:schemaRefs>
+    <ds:schemaRef ds:uri="http://schemas.openxmlformats.org/officeDocument/2006/bibliography"/>
+  </ds:schemaRefs>
+</ds:datastoreItem>
 </file>
</xml_diff>